<commit_message>
Editing the Docs Minor changes in Main_ID
</commit_message>
<xml_diff>
--- a/Utilities/Instructions/חוברת הפעלה והסבר.docx
+++ b/Utilities/Instructions/חוברת הפעלה והסבר.docx
@@ -4349,6 +4349,7 @@
     </w:p>
     <w:p>
       <w:pPr>
+        <w:bidi w:val="0"/>
         <w:jc w:val="center"/>
         <w:rPr>
           <w:rtl/>
@@ -4359,9 +4360,9 @@
           <w:noProof/>
         </w:rPr>
         <w:drawing>
-          <wp:inline distT="0" distB="0" distL="0" distR="0" wp14:anchorId="118F0195" wp14:editId="680EF662">
-            <wp:extent cx="5174673" cy="2847449"/>
-            <wp:effectExtent l="0" t="0" r="6985" b="0"/>
+          <wp:inline distT="0" distB="0" distL="0" distR="0" wp14:anchorId="118F0195" wp14:editId="0A2875FD">
+            <wp:extent cx="4982210" cy="2761122"/>
+            <wp:effectExtent l="0" t="0" r="8890" b="1270"/>
             <wp:docPr id="5" name="Picture 5"/>
             <wp:cNvGraphicFramePr>
               <a:graphicFrameLocks xmlns:a="http://schemas.openxmlformats.org/drawingml/2006/main" noChangeAspect="1"/>
@@ -4370,26 +4371,20 @@
               <a:graphicData uri="http://schemas.openxmlformats.org/drawingml/2006/picture">
                 <pic:pic xmlns:pic="http://schemas.openxmlformats.org/drawingml/2006/picture">
                   <pic:nvPicPr>
-                    <pic:cNvPr id="0" name="Picture 1"/>
+                    <pic:cNvPr id="5" name="Picture 5"/>
                     <pic:cNvPicPr>
                       <a:picLocks noChangeAspect="1" noChangeArrowheads="1"/>
                     </pic:cNvPicPr>
                   </pic:nvPicPr>
                   <pic:blipFill rotWithShape="1">
-                    <a:blip r:embed="rId8">
-                      <a:extLst>
-                        <a:ext uri="{28A0092B-C50C-407E-A947-70E740481C1C}">
-                          <a14:useLocalDpi xmlns:a14="http://schemas.microsoft.com/office/drawing/2010/main" val="0"/>
-                        </a:ext>
-                      </a:extLst>
-                    </a:blip>
-                    <a:srcRect t="1850" b="18727"/>
+                    <a:blip r:embed="rId8"/>
+                    <a:srcRect t="2304" b="17641"/>
                     <a:stretch/>
                   </pic:blipFill>
                   <pic:spPr bwMode="auto">
                     <a:xfrm>
                       <a:off x="0" y="0"/>
-                      <a:ext cx="5191064" cy="2856468"/>
+                      <a:ext cx="4983410" cy="2761787"/>
                     </a:xfrm>
                     <a:prstGeom prst="rect">
                       <a:avLst/>
@@ -27790,15 +27785,6 @@
     </w:p>
     <w:p>
       <w:pPr>
-        <w:rPr>
-          <w:b/>
-          <w:bCs/>
-          <w:rtl/>
-        </w:rPr>
-      </w:pPr>
-    </w:p>
-    <w:p>
-      <w:pPr>
         <w:pStyle w:val="Heading2"/>
         <w:bidi w:val="0"/>
         <w:rPr>
@@ -27806,6 +27792,7 @@
         </w:rPr>
       </w:pPr>
       <w:r>
+        <w:lastRenderedPageBreak/>
         <w:t>Routes</w:t>
       </w:r>
     </w:p>
@@ -27836,7 +27823,7 @@
     <w:p>
       <w:pPr>
         <w:rPr>
-          <w:rFonts w:ascii="Courier New" w:eastAsia="Times New Roman" w:hAnsi="Courier New" w:cs="Courier New" w:hint="cs"/>
+          <w:rFonts w:ascii="Courier New" w:eastAsia="Times New Roman" w:hAnsi="Courier New" w:cs="Courier New"/>
           <w:color w:val="CC7832"/>
           <w:sz w:val="20"/>
           <w:szCs w:val="20"/>
@@ -28299,14 +28286,7 @@
           <w:rFonts w:hint="cs"/>
           <w:rtl/>
         </w:rPr>
-        <w:t xml:space="preserve"> היא תת מחלקה של </w:t>
-      </w:r>
-      <w:r>
-        <w:rPr>
-          <w:rFonts w:hint="cs"/>
-          <w:rtl/>
-        </w:rPr>
-        <w:t xml:space="preserve">מחלקת </w:t>
+        <w:t xml:space="preserve"> היא תת מחלקה של מחלקת </w:t>
       </w:r>
       <w:proofErr w:type="spellStart"/>
       <w:r>
@@ -28322,42 +28302,7 @@
           <w:rFonts w:hint="cs"/>
           <w:rtl/>
         </w:rPr>
-        <w:t>.</w:t>
-      </w:r>
-      <w:r>
-        <w:rPr>
-          <w:rFonts w:hint="cs"/>
-          <w:rtl/>
-        </w:rPr>
-        <w:t xml:space="preserve"> מחלקה זו מייצגת את </w:t>
-      </w:r>
-      <w:r>
-        <w:rPr>
-          <w:rFonts w:hint="cs"/>
-          <w:rtl/>
-        </w:rPr>
-        <w:t>הפניות</w:t>
-      </w:r>
-      <w:r>
-        <w:rPr>
-          <w:rFonts w:hint="cs"/>
-          <w:rtl/>
-        </w:rPr>
-        <w:t xml:space="preserve"> </w:t>
-      </w:r>
-      <w:r>
-        <w:rPr>
-          <w:rFonts w:hint="cs"/>
-          <w:rtl/>
-        </w:rPr>
-        <w:t>בזרוע, כלומר את הנפחים לכל פנייה בזרוע.</w:t>
-      </w:r>
-      <w:r>
-        <w:rPr>
-          <w:rFonts w:hint="cs"/>
-          <w:rtl/>
-        </w:rPr>
-        <w:t xml:space="preserve"> </w:t>
+        <w:t xml:space="preserve">. מחלקה זו מייצגת את הפניות בזרוע, כלומר את הנפחים לכל פנייה בזרוע. </w:t>
       </w:r>
     </w:p>
     <w:p>
@@ -28653,28 +28598,7 @@
                 <w:rFonts w:hint="cs"/>
                 <w:rtl/>
               </w:rPr>
-              <w:t xml:space="preserve">גישה אל מאפיין </w:t>
-            </w:r>
-            <w:r>
-              <w:rPr>
-                <w:rFonts w:hint="cs"/>
-                <w:rtl/>
-              </w:rPr>
-              <w:t>שמאלה</w:t>
-            </w:r>
-            <w:r>
-              <w:rPr>
-                <w:rFonts w:hint="cs"/>
-                <w:rtl/>
-              </w:rPr>
-              <w:t xml:space="preserve"> מסוג </w:t>
-            </w:r>
-            <w:r>
-              <w:rPr>
-                <w:rFonts w:hint="cs"/>
-                <w:rtl/>
-              </w:rPr>
-              <w:t>מספר</w:t>
+              <w:t>גישה אל מאפיין שמאלה מסוג מספר</w:t>
             </w:r>
           </w:p>
         </w:tc>
@@ -28818,21 +28742,7 @@
                 <w:rFonts w:hint="cs"/>
                 <w:rtl/>
               </w:rPr>
-              <w:t>ישר מסוג</w:t>
-            </w:r>
-            <w:r>
-              <w:rPr>
-                <w:rFonts w:hint="cs"/>
-                <w:rtl/>
-              </w:rPr>
-              <w:t xml:space="preserve"> </w:t>
-            </w:r>
-            <w:r>
-              <w:rPr>
-                <w:rFonts w:hint="cs"/>
-                <w:rtl/>
-              </w:rPr>
-              <w:t>מספר</w:t>
+              <w:t>ישר מסוג מספר</w:t>
             </w:r>
           </w:p>
         </w:tc>
@@ -30954,21 +30864,7 @@
                 <w:rFonts w:hint="cs"/>
                 <w:rtl/>
               </w:rPr>
-              <w:t xml:space="preserve">גישה אל מאפיין </w:t>
-            </w:r>
-            <w:r>
-              <w:rPr>
-                <w:rFonts w:hint="cs"/>
-                <w:rtl/>
-              </w:rPr>
-              <w:t xml:space="preserve">ישר </w:t>
-            </w:r>
-            <w:r>
-              <w:rPr>
-                <w:rFonts w:hint="cs"/>
-                <w:rtl/>
-              </w:rPr>
-              <w:t>מסוג רשימה</w:t>
+              <w:t>גישה אל מאפיין ישר מסוג רשימה</w:t>
             </w:r>
           </w:p>
         </w:tc>
@@ -31026,21 +30922,7 @@
                 <w:rFonts w:hint="cs"/>
                 <w:rtl/>
               </w:rPr>
-              <w:t xml:space="preserve">גישה אל מאפיין </w:t>
-            </w:r>
-            <w:r>
-              <w:rPr>
-                <w:rFonts w:hint="cs"/>
-                <w:rtl/>
-              </w:rPr>
-              <w:t>ישר-שמאלה</w:t>
-            </w:r>
-            <w:r>
-              <w:rPr>
-                <w:rFonts w:hint="cs"/>
-                <w:rtl/>
-              </w:rPr>
-              <w:t xml:space="preserve"> מסוג רשימה</w:t>
+              <w:t>גישה אל מאפיין ישר-שמאלה מסוג רשימה</w:t>
             </w:r>
           </w:p>
         </w:tc>
@@ -31098,21 +30980,7 @@
                 <w:rFonts w:hint="cs"/>
                 <w:rtl/>
               </w:rPr>
-              <w:t xml:space="preserve">גישה אל מאפיין </w:t>
-            </w:r>
-            <w:r>
-              <w:rPr>
-                <w:rFonts w:hint="cs"/>
-                <w:rtl/>
-              </w:rPr>
-              <w:t>ישר</w:t>
-            </w:r>
-            <w:r>
-              <w:rPr>
-                <w:rFonts w:hint="cs"/>
-                <w:rtl/>
-              </w:rPr>
-              <w:t xml:space="preserve"> מסוג רשימה</w:t>
+              <w:t>גישה אל מאפיין ישר מסוג רשימה</w:t>
             </w:r>
           </w:p>
         </w:tc>
@@ -31170,21 +31038,7 @@
                 <w:rFonts w:hint="cs"/>
                 <w:rtl/>
               </w:rPr>
-              <w:t xml:space="preserve">גישה אל מאפיין </w:t>
-            </w:r>
-            <w:r>
-              <w:rPr>
-                <w:rFonts w:hint="cs"/>
-                <w:rtl/>
-              </w:rPr>
-              <w:t>ישר-</w:t>
-            </w:r>
-            <w:r>
-              <w:rPr>
-                <w:rFonts w:hint="cs"/>
-                <w:rtl/>
-              </w:rPr>
-              <w:t>ימינה מסוג רשימה</w:t>
+              <w:t>גישה אל מאפיין ישר-ימינה מסוג רשימה</w:t>
             </w:r>
           </w:p>
         </w:tc>
@@ -36239,7 +36093,6 @@
     <w:p>
       <w:pPr>
         <w:rPr>
-          <w:rFonts w:hint="cs"/>
           <w:rtl/>
         </w:rPr>
       </w:pPr>
@@ -36346,13 +36199,7 @@
         <w:t>.</w:t>
       </w:r>
     </w:p>
-    <w:p>
-      <w:pPr>
-        <w:rPr>
-          <w:rtl/>
-        </w:rPr>
-      </w:pPr>
-    </w:p>
+    <w:p/>
     <w:p>
       <w:pPr>
         <w:shd w:val="clear" w:color="auto" w:fill="2B2B2B"/>
@@ -36377,9 +36224,10 @@
         <w:bidi w:val="0"/>
         <w:rPr>
           <w:rFonts w:ascii="Courier New" w:eastAsia="Times New Roman" w:hAnsi="Courier New" w:cs="Courier New"/>
-          <w:color w:val="A9B7C6"/>
-          <w:sz w:val="20"/>
-          <w:szCs w:val="20"/>
+          <w:color w:val="6897BB"/>
+          <w:sz w:val="20"/>
+          <w:szCs w:val="20"/>
+          <w:rtl/>
         </w:rPr>
       </w:pPr>
       <w:r>
@@ -37029,6 +36877,36 @@
         <w:t>0</w:t>
       </w:r>
     </w:p>
+    <w:p>
+      <w:pPr>
+        <w:shd w:val="clear" w:color="auto" w:fill="2B2B2B"/>
+        <w:tabs>
+          <w:tab w:val="left" w:pos="916"/>
+          <w:tab w:val="left" w:pos="1832"/>
+          <w:tab w:val="left" w:pos="2748"/>
+          <w:tab w:val="left" w:pos="3664"/>
+          <w:tab w:val="left" w:pos="4580"/>
+          <w:tab w:val="left" w:pos="5496"/>
+          <w:tab w:val="left" w:pos="6412"/>
+          <w:tab w:val="left" w:pos="7328"/>
+          <w:tab w:val="left" w:pos="8244"/>
+          <w:tab w:val="left" w:pos="9160"/>
+          <w:tab w:val="left" w:pos="10076"/>
+          <w:tab w:val="left" w:pos="10992"/>
+          <w:tab w:val="left" w:pos="11908"/>
+          <w:tab w:val="left" w:pos="12824"/>
+          <w:tab w:val="left" w:pos="13740"/>
+          <w:tab w:val="left" w:pos="14656"/>
+        </w:tabs>
+        <w:bidi w:val="0"/>
+        <w:rPr>
+          <w:rFonts w:ascii="Courier New" w:eastAsia="Times New Roman" w:hAnsi="Courier New" w:cs="Courier New"/>
+          <w:color w:val="A9B7C6"/>
+          <w:sz w:val="20"/>
+          <w:szCs w:val="20"/>
+        </w:rPr>
+      </w:pPr>
+    </w:p>
     <w:p/>
     <w:p>
       <w:pPr>
@@ -37041,21 +36919,7 @@
           <w:rFonts w:hint="cs"/>
           <w:rtl/>
         </w:rPr>
-        <w:t xml:space="preserve">מחלקת </w:t>
-      </w:r>
-      <w:r>
-        <w:rPr>
-          <w:rFonts w:hint="cs"/>
-          <w:rtl/>
-        </w:rPr>
-        <w:t>ג'נרל אינפו</w:t>
-      </w:r>
-      <w:r>
-        <w:rPr>
-          <w:rFonts w:hint="cs"/>
-          <w:rtl/>
-        </w:rPr>
-        <w:t xml:space="preserve"> היא תת מחלקה של מחלקת העל - </w:t>
+        <w:t xml:space="preserve">מחלקת ג'נרל אינפו היא תת מחלקה של מחלקת העל - </w:t>
       </w:r>
       <w:proofErr w:type="spellStart"/>
       <w:r>
@@ -37071,14 +36935,7 @@
           <w:rFonts w:hint="cs"/>
           <w:rtl/>
         </w:rPr>
-        <w:t xml:space="preserve">. מחלקה זו מייצגת </w:t>
-      </w:r>
-      <w:r>
-        <w:rPr>
-          <w:rFonts w:hint="cs"/>
-          <w:rtl/>
-        </w:rPr>
-        <w:t>מידע כללי של הצומת.</w:t>
+        <w:t>. מחלקה זו מייצגת מידע כללי של הצומת.</w:t>
       </w:r>
     </w:p>
     <w:p>
@@ -37126,6 +36983,13 @@
         </w:rPr>
         <w:t>מאפיין קיבולת מסוג מספר</w:t>
       </w:r>
+      <w:r>
+        <w:rPr>
+          <w:rFonts w:hint="cs"/>
+          <w:rtl/>
+        </w:rPr>
+        <w:t>. ברירת מחדל היא 1800.</w:t>
+      </w:r>
     </w:p>
     <w:p>
       <w:pPr>
@@ -37159,23 +37023,14 @@
           <w:rFonts w:hint="cs"/>
           <w:rtl/>
         </w:rPr>
-        <w:t xml:space="preserve">-דר / </w:t>
-      </w:r>
-      <w:proofErr w:type="spellStart"/>
-      <w:r>
-        <w:rPr>
-          <w:rFonts w:hint="cs"/>
-          <w:rtl/>
-        </w:rPr>
-        <w:t>מז-מע</w:t>
-      </w:r>
-      <w:proofErr w:type="spellEnd"/>
-      <w:r>
-        <w:rPr>
-          <w:rFonts w:hint="cs"/>
-          <w:rtl/>
-        </w:rPr>
-        <w:t xml:space="preserve"> מסוג בוליאני </w:t>
+        <w:t xml:space="preserve">' </w:t>
+      </w:r>
+      <w:r>
+        <w:rPr>
+          <w:rFonts w:hint="cs"/>
+          <w:rtl/>
+        </w:rPr>
+        <w:t>-ד</w:t>
       </w:r>
       <w:r>
         <w:rPr>
@@ -37183,6 +37038,88 @@
           <w:rtl/>
         </w:rPr>
         <w:t xml:space="preserve"> </w:t>
+      </w:r>
+      <w:r>
+        <w:rPr>
+          <w:rFonts w:hint="cs"/>
+          <w:rtl/>
+        </w:rPr>
+        <w:t>ר</w:t>
+      </w:r>
+      <w:r>
+        <w:rPr>
+          <w:rFonts w:hint="cs"/>
+          <w:rtl/>
+        </w:rPr>
+        <w:t>'</w:t>
+      </w:r>
+      <w:r>
+        <w:rPr>
+          <w:rFonts w:hint="cs"/>
+          <w:rtl/>
+        </w:rPr>
+        <w:t>/ מז</w:t>
+      </w:r>
+      <w:r>
+        <w:rPr>
+          <w:rFonts w:hint="cs"/>
+          <w:rtl/>
+        </w:rPr>
+        <w:t xml:space="preserve">' </w:t>
+      </w:r>
+      <w:r>
+        <w:rPr>
+          <w:rtl/>
+        </w:rPr>
+        <w:t>–</w:t>
+      </w:r>
+      <w:r>
+        <w:rPr>
+          <w:rFonts w:hint="cs"/>
+          <w:rtl/>
+        </w:rPr>
+        <w:t xml:space="preserve"> </w:t>
+      </w:r>
+      <w:r>
+        <w:rPr>
+          <w:rFonts w:hint="cs"/>
+          <w:rtl/>
+        </w:rPr>
+        <w:t>מע</w:t>
+      </w:r>
+      <w:r>
+        <w:rPr>
+          <w:rFonts w:hint="cs"/>
+          <w:rtl/>
+        </w:rPr>
+        <w:t xml:space="preserve">' </w:t>
+      </w:r>
+      <w:r>
+        <w:rPr>
+          <w:rFonts w:hint="cs"/>
+          <w:rtl/>
+        </w:rPr>
+        <w:t>מסוג בוליאני</w:t>
+      </w:r>
+      <w:r>
+        <w:rPr>
+          <w:rFonts w:hint="cs"/>
+          <w:rtl/>
+        </w:rPr>
+        <w:t xml:space="preserve">. </w:t>
+      </w:r>
+      <w:r>
+        <w:rPr>
+          <w:rtl/>
+        </w:rPr>
+        <w:br/>
+      </w:r>
+      <w:r>
+        <w:rPr>
+          <w:rFonts w:hint="cs"/>
+          <w:rtl/>
+        </w:rPr>
+        <w:t>שימוש במאפיין זה מצריך בדיקה של גיאומטרית הצומת.</w:t>
       </w:r>
     </w:p>
     <w:p>
@@ -37214,7 +37151,36 @@
           <w:rFonts w:hint="cs"/>
           <w:rtl/>
         </w:rPr>
+        <w:t>שני מאפייני גיאומטריה, כרגע ללא שימוש.</w:t>
+      </w:r>
+    </w:p>
+    <w:p>
+      <w:pPr>
+        <w:pStyle w:val="ListParagraph"/>
+        <w:numPr>
+          <w:ilvl w:val="0"/>
+          <w:numId w:val="10"/>
+        </w:numPr>
+      </w:pPr>
+      <w:r>
+        <w:rPr>
+          <w:rFonts w:hint="cs"/>
+          <w:rtl/>
+        </w:rPr>
         <w:t>מאפיין 'אינפלציה' לצורך הגדלת נפחים.</w:t>
+      </w:r>
+      <w:r>
+        <w:rPr>
+          <w:rtl/>
+        </w:rPr>
+        <w:br/>
+      </w:r>
+      <w:r>
+        <w:rPr>
+          <w:rFonts w:hint="cs"/>
+          <w:rtl/>
+        </w:rPr>
+        <w:t>ניתן להגדיל את הנפחים באחוז מסוים, למשל לשנות ל1.2 עבור 20%.</w:t>
       </w:r>
     </w:p>
     <w:p>
@@ -37389,14 +37355,14 @@
         <w:tblLook w:val="04A0" w:firstRow="1" w:lastRow="0" w:firstColumn="1" w:lastColumn="0" w:noHBand="0" w:noVBand="1"/>
       </w:tblPr>
       <w:tblGrid>
-        <w:gridCol w:w="2689"/>
-        <w:gridCol w:w="2835"/>
-        <w:gridCol w:w="4932"/>
+        <w:gridCol w:w="1980"/>
+        <w:gridCol w:w="2551"/>
+        <w:gridCol w:w="5925"/>
       </w:tblGrid>
       <w:tr>
         <w:tc>
           <w:tcPr>
-            <w:tcW w:w="2689" w:type="dxa"/>
+            <w:tcW w:w="1980" w:type="dxa"/>
           </w:tcPr>
           <w:p>
             <w:pPr>
@@ -37418,7 +37384,7 @@
         </w:tc>
         <w:tc>
           <w:tcPr>
-            <w:tcW w:w="2835" w:type="dxa"/>
+            <w:tcW w:w="2551" w:type="dxa"/>
           </w:tcPr>
           <w:p>
             <w:pPr>
@@ -37440,7 +37406,7 @@
         </w:tc>
         <w:tc>
           <w:tcPr>
-            <w:tcW w:w="4932" w:type="dxa"/>
+            <w:tcW w:w="5925" w:type="dxa"/>
           </w:tcPr>
           <w:p>
             <w:pPr>
@@ -37465,7 +37431,7 @@
       <w:tr>
         <w:tc>
           <w:tcPr>
-            <w:tcW w:w="2689" w:type="dxa"/>
+            <w:tcW w:w="1980" w:type="dxa"/>
           </w:tcPr>
           <w:p>
             <w:pPr>
@@ -37475,28 +37441,33 @@
               <w:rPr>
                 <w:rFonts w:hint="cs"/>
               </w:rPr>
-              <w:t>MOR</w:t>
+              <w:t>CAP</w:t>
             </w:r>
           </w:p>
         </w:tc>
         <w:tc>
           <w:tcPr>
-            <w:tcW w:w="2835" w:type="dxa"/>
+            <w:tcW w:w="2551" w:type="dxa"/>
           </w:tcPr>
           <w:p>
             <w:pPr>
               <w:bidi w:val="0"/>
             </w:pPr>
             <w:proofErr w:type="spellStart"/>
+            <w:proofErr w:type="gramStart"/>
             <w:r>
-              <w:t>self.__Capacity</w:t>
+              <w:t>self._</w:t>
+            </w:r>
+            <w:proofErr w:type="gramEnd"/>
+            <w:r>
+              <w:t>_Capacity</w:t>
             </w:r>
             <w:proofErr w:type="spellEnd"/>
           </w:p>
         </w:tc>
         <w:tc>
           <w:tcPr>
-            <w:tcW w:w="4932" w:type="dxa"/>
+            <w:tcW w:w="5925" w:type="dxa"/>
           </w:tcPr>
           <w:p>
             <w:pPr>
@@ -37510,7 +37481,14 @@
                 <w:rFonts w:hint="cs"/>
                 <w:rtl/>
               </w:rPr>
-              <w:t>גישה אל מאפיין בוקר מסוג פניות</w:t>
+              <w:t xml:space="preserve">גישה אל מאפיין </w:t>
+            </w:r>
+            <w:r>
+              <w:rPr>
+                <w:rFonts w:hint="cs"/>
+                <w:rtl/>
+              </w:rPr>
+              <w:t>קיבולת מסוג מספר</w:t>
             </w:r>
           </w:p>
         </w:tc>
@@ -37518,23 +37496,20 @@
       <w:tr>
         <w:tc>
           <w:tcPr>
-            <w:tcW w:w="2689" w:type="dxa"/>
+            <w:tcW w:w="1980" w:type="dxa"/>
           </w:tcPr>
           <w:p>
             <w:pPr>
               <w:bidi w:val="0"/>
             </w:pPr>
             <w:r>
-              <w:rPr>
-                <w:rFonts w:hint="cs"/>
-              </w:rPr>
-              <w:t>EVE</w:t>
+              <w:t>NLSL</w:t>
             </w:r>
           </w:p>
         </w:tc>
         <w:tc>
           <w:tcPr>
-            <w:tcW w:w="2835" w:type="dxa"/>
+            <w:tcW w:w="2551" w:type="dxa"/>
           </w:tcPr>
           <w:p>
             <w:pPr>
@@ -37542,13 +37517,7 @@
             </w:pPr>
             <w:proofErr w:type="gramStart"/>
             <w:r>
-              <w:t>self</w:t>
-            </w:r>
-            <w:r>
-              <w:t>.</w:t>
-            </w:r>
-            <w:r>
-              <w:t>_</w:t>
+              <w:t>self._</w:t>
             </w:r>
             <w:proofErr w:type="gramEnd"/>
             <w:r>
@@ -37556,102 +37525,14 @@
             </w:r>
             <w:proofErr w:type="spellStart"/>
             <w:r>
-              <w:t>Evening_route</w:t>
+              <w:t>NLSL_Allowed</w:t>
             </w:r>
             <w:proofErr w:type="spellEnd"/>
           </w:p>
         </w:tc>
         <w:tc>
           <w:tcPr>
-            <w:tcW w:w="4932" w:type="dxa"/>
-          </w:tcPr>
-          <w:p>
-            <w:pPr>
-              <w:keepNext/>
-              <w:rPr>
-                <w:rtl/>
-              </w:rPr>
-            </w:pPr>
-            <w:r>
-              <w:rPr>
-                <w:rtl/>
-              </w:rPr>
-              <w:t xml:space="preserve">גישה אל מאפיין </w:t>
-            </w:r>
-            <w:proofErr w:type="spellStart"/>
-            <w:r>
-              <w:rPr>
-                <w:rFonts w:hint="cs"/>
-                <w:rtl/>
-              </w:rPr>
-              <w:t>אח"צ</w:t>
-            </w:r>
-            <w:proofErr w:type="spellEnd"/>
-            <w:r>
-              <w:rPr>
-                <w:rtl/>
-              </w:rPr>
-              <w:t xml:space="preserve"> מסוג </w:t>
-            </w:r>
-            <w:r>
-              <w:rPr>
-                <w:rFonts w:hint="cs"/>
-                <w:rtl/>
-              </w:rPr>
-              <w:t>פניות</w:t>
-            </w:r>
-          </w:p>
-        </w:tc>
-      </w:tr>
-      <w:tr>
-        <w:tc>
-          <w:tcPr>
-            <w:tcW w:w="2689" w:type="dxa"/>
-          </w:tcPr>
-          <w:p>
-            <w:pPr>
-              <w:bidi w:val="0"/>
-            </w:pPr>
-            <w:r>
-              <w:rPr>
-                <w:rFonts w:hint="cs"/>
-              </w:rPr>
-              <w:t>LAN</w:t>
-            </w:r>
-          </w:p>
-        </w:tc>
-        <w:tc>
-          <w:tcPr>
-            <w:tcW w:w="2835" w:type="dxa"/>
-          </w:tcPr>
-          <w:p>
-            <w:pPr>
-              <w:tabs>
-                <w:tab w:val="left" w:pos="1135"/>
-              </w:tabs>
-              <w:bidi w:val="0"/>
-            </w:pPr>
-            <w:proofErr w:type="gramStart"/>
-            <w:r>
-              <w:t>self.</w:t>
-            </w:r>
-            <w:r>
-              <w:t>_</w:t>
-            </w:r>
-            <w:proofErr w:type="gramEnd"/>
-            <w:r>
-              <w:t>_</w:t>
-            </w:r>
-            <w:proofErr w:type="spellStart"/>
-            <w:r>
-              <w:t>All_lanes</w:t>
-            </w:r>
-            <w:proofErr w:type="spellEnd"/>
-          </w:p>
-        </w:tc>
-        <w:tc>
-          <w:tcPr>
-            <w:tcW w:w="4932" w:type="dxa"/>
+            <w:tcW w:w="5925" w:type="dxa"/>
           </w:tcPr>
           <w:p>
             <w:pPr>
@@ -37671,7 +37552,67 @@
                 <w:rFonts w:hint="cs"/>
                 <w:rtl/>
               </w:rPr>
-              <w:t>כל הנתיבים מסוג נתיבים</w:t>
+              <w:t xml:space="preserve">פניות שמאלה במקביל </w:t>
+            </w:r>
+            <w:r>
+              <w:rPr>
+                <w:rtl/>
+              </w:rPr>
+              <w:t xml:space="preserve"> </w:t>
+            </w:r>
+            <w:proofErr w:type="spellStart"/>
+            <w:r>
+              <w:rPr>
+                <w:rtl/>
+              </w:rPr>
+              <w:t>צפ</w:t>
+            </w:r>
+            <w:proofErr w:type="spellEnd"/>
+            <w:r>
+              <w:rPr>
+                <w:rFonts w:hint="cs"/>
+                <w:rtl/>
+              </w:rPr>
+              <w:t xml:space="preserve">' </w:t>
+            </w:r>
+            <w:r>
+              <w:rPr>
+                <w:rtl/>
+              </w:rPr>
+              <w:t>–</w:t>
+            </w:r>
+            <w:r>
+              <w:rPr>
+                <w:rFonts w:hint="cs"/>
+                <w:rtl/>
+              </w:rPr>
+              <w:t xml:space="preserve"> </w:t>
+            </w:r>
+            <w:r>
+              <w:rPr>
+                <w:rtl/>
+              </w:rPr>
+              <w:t>דר</w:t>
+            </w:r>
+            <w:r>
+              <w:rPr>
+                <w:rFonts w:hint="cs"/>
+                <w:rtl/>
+              </w:rPr>
+              <w:t>'</w:t>
+            </w:r>
+            <w:r>
+              <w:rPr>
+                <w:rtl/>
+              </w:rPr>
+              <w:t xml:space="preserve"> </w:t>
+            </w:r>
+            <w:r>
+              <w:rPr>
+                <w:rFonts w:hint="cs"/>
+                <w:rtl/>
+              </w:rPr>
+              <w:t>מסוג בוליאני</w:t>
             </w:r>
           </w:p>
         </w:tc>
@@ -37679,23 +37620,20 @@
       <w:tr>
         <w:tc>
           <w:tcPr>
-            <w:tcW w:w="2689" w:type="dxa"/>
+            <w:tcW w:w="1980" w:type="dxa"/>
           </w:tcPr>
           <w:p>
             <w:pPr>
               <w:bidi w:val="0"/>
             </w:pPr>
             <w:r>
-              <w:rPr>
-                <w:rFonts w:hint="cs"/>
-              </w:rPr>
-              <w:t>NAME</w:t>
+              <w:t>ELWL</w:t>
             </w:r>
           </w:p>
         </w:tc>
         <w:tc>
           <w:tcPr>
-            <w:tcW w:w="2835" w:type="dxa"/>
+            <w:tcW w:w="2551" w:type="dxa"/>
           </w:tcPr>
           <w:p>
             <w:pPr>
@@ -37704,7 +37642,6 @@
               </w:tabs>
               <w:bidi w:val="0"/>
             </w:pPr>
-            <w:proofErr w:type="spellStart"/>
             <w:proofErr w:type="gramStart"/>
             <w:r>
               <w:t>self._</w:t>
@@ -37713,15 +37650,110 @@
             <w:r>
               <w:t>_</w:t>
             </w:r>
+            <w:proofErr w:type="spellStart"/>
             <w:r>
-              <w:t>Name</w:t>
+              <w:t>ELWL_Allowed</w:t>
             </w:r>
             <w:proofErr w:type="spellEnd"/>
           </w:p>
         </w:tc>
         <w:tc>
           <w:tcPr>
-            <w:tcW w:w="4932" w:type="dxa"/>
+            <w:tcW w:w="5925" w:type="dxa"/>
+          </w:tcPr>
+          <w:p>
+            <w:pPr>
+              <w:keepNext/>
+              <w:rPr>
+                <w:rtl/>
+              </w:rPr>
+            </w:pPr>
+            <w:r>
+              <w:rPr>
+                <w:rtl/>
+              </w:rPr>
+              <w:t>גישה אל מאפיין פניות שמאלה במקביל מז</w:t>
+            </w:r>
+            <w:r>
+              <w:rPr>
+                <w:rFonts w:hint="cs"/>
+                <w:rtl/>
+              </w:rPr>
+              <w:t xml:space="preserve">' </w:t>
+            </w:r>
+            <w:r>
+              <w:rPr>
+                <w:rtl/>
+              </w:rPr>
+              <w:t>–</w:t>
+            </w:r>
+            <w:r>
+              <w:rPr>
+                <w:rFonts w:hint="cs"/>
+                <w:rtl/>
+              </w:rPr>
+              <w:t xml:space="preserve"> </w:t>
+            </w:r>
+            <w:r>
+              <w:rPr>
+                <w:rtl/>
+              </w:rPr>
+              <w:t>מע</w:t>
+            </w:r>
+            <w:r>
+              <w:rPr>
+                <w:rFonts w:hint="cs"/>
+                <w:rtl/>
+              </w:rPr>
+              <w:t>'</w:t>
+            </w:r>
+            <w:r>
+              <w:rPr>
+                <w:rtl/>
+              </w:rPr>
+              <w:t xml:space="preserve"> מסוג בוליאני</w:t>
+            </w:r>
+          </w:p>
+        </w:tc>
+      </w:tr>
+      <w:tr>
+        <w:tc>
+          <w:tcPr>
+            <w:tcW w:w="1980" w:type="dxa"/>
+          </w:tcPr>
+          <w:p>
+            <w:pPr>
+              <w:bidi w:val="0"/>
+            </w:pPr>
+            <w:r>
+              <w:t>IMG5</w:t>
+            </w:r>
+          </w:p>
+        </w:tc>
+        <w:tc>
+          <w:tcPr>
+            <w:tcW w:w="2551" w:type="dxa"/>
+          </w:tcPr>
+          <w:p>
+            <w:pPr>
+              <w:tabs>
+                <w:tab w:val="left" w:pos="1135"/>
+              </w:tabs>
+              <w:bidi w:val="0"/>
+            </w:pPr>
+            <w:proofErr w:type="gramStart"/>
+            <w:r>
+              <w:t>self._</w:t>
+            </w:r>
+            <w:proofErr w:type="gramEnd"/>
+            <w:r>
+              <w:t>_5th_Image</w:t>
+            </w:r>
+          </w:p>
+        </w:tc>
+        <w:tc>
+          <w:tcPr>
+            <w:tcW w:w="5925" w:type="dxa"/>
           </w:tcPr>
           <w:p>
             <w:pPr>
@@ -37741,20 +37773,457 @@
                 <w:rFonts w:hint="cs"/>
                 <w:rtl/>
               </w:rPr>
-              <w:t>שם</w:t>
+              <w:t>מאפשר תמונה חמישית מסוג בוליאני</w:t>
             </w:r>
+          </w:p>
+        </w:tc>
+      </w:tr>
+      <w:tr>
+        <w:tc>
+          <w:tcPr>
+            <w:tcW w:w="1980" w:type="dxa"/>
+          </w:tcPr>
+          <w:p>
+            <w:pPr>
+              <w:bidi w:val="0"/>
+              <w:rPr>
+                <w:rFonts w:hint="cs"/>
+              </w:rPr>
+            </w:pPr>
+            <w:r>
+              <w:t>IMG6</w:t>
+            </w:r>
+          </w:p>
+        </w:tc>
+        <w:tc>
+          <w:tcPr>
+            <w:tcW w:w="2551" w:type="dxa"/>
+          </w:tcPr>
+          <w:p>
+            <w:pPr>
+              <w:tabs>
+                <w:tab w:val="left" w:pos="1135"/>
+              </w:tabs>
+              <w:bidi w:val="0"/>
+            </w:pPr>
+            <w:proofErr w:type="gramStart"/>
+            <w:r>
+              <w:t>self._</w:t>
+            </w:r>
+            <w:proofErr w:type="gramEnd"/>
+            <w:r>
+              <w:t>_6th_Image</w:t>
+            </w:r>
+          </w:p>
+        </w:tc>
+        <w:tc>
+          <w:tcPr>
+            <w:tcW w:w="5925" w:type="dxa"/>
+          </w:tcPr>
+          <w:p>
+            <w:pPr>
+              <w:keepNext/>
+              <w:rPr>
+                <w:rtl/>
+              </w:rPr>
+            </w:pPr>
             <w:r>
               <w:rPr>
                 <w:rtl/>
               </w:rPr>
-              <w:t xml:space="preserve"> מסוג </w:t>
+              <w:t xml:space="preserve">גישה אל מאפיין מאפשר תמונה </w:t>
             </w:r>
             <w:r>
               <w:rPr>
                 <w:rFonts w:hint="cs"/>
                 <w:rtl/>
               </w:rPr>
-              <w:t>מחרוזת</w:t>
+              <w:t>שישית</w:t>
+            </w:r>
+            <w:r>
+              <w:rPr>
+                <w:rtl/>
+              </w:rPr>
+              <w:t xml:space="preserve"> מסוג בוליאני</w:t>
+            </w:r>
+          </w:p>
+        </w:tc>
+      </w:tr>
+      <w:tr>
+        <w:tc>
+          <w:tcPr>
+            <w:tcW w:w="1980" w:type="dxa"/>
+          </w:tcPr>
+          <w:p>
+            <w:pPr>
+              <w:bidi w:val="0"/>
+            </w:pPr>
+            <w:r>
+              <w:t>GEONS</w:t>
+            </w:r>
+          </w:p>
+        </w:tc>
+        <w:tc>
+          <w:tcPr>
+            <w:tcW w:w="2551" w:type="dxa"/>
+          </w:tcPr>
+          <w:p>
+            <w:pPr>
+              <w:tabs>
+                <w:tab w:val="left" w:pos="1135"/>
+              </w:tabs>
+              <w:bidi w:val="0"/>
+            </w:pPr>
+            <w:proofErr w:type="gramStart"/>
+            <w:r>
+              <w:t>self._</w:t>
+            </w:r>
+            <w:proofErr w:type="gramEnd"/>
+            <w:r>
+              <w:t>_</w:t>
+            </w:r>
+            <w:proofErr w:type="spellStart"/>
+            <w:r>
+              <w:t>Geometry_N_S</w:t>
+            </w:r>
+            <w:proofErr w:type="spellEnd"/>
+          </w:p>
+        </w:tc>
+        <w:tc>
+          <w:tcPr>
+            <w:tcW w:w="5925" w:type="dxa"/>
+          </w:tcPr>
+          <w:p>
+            <w:pPr>
+              <w:keepNext/>
+              <w:rPr>
+                <w:rtl/>
+              </w:rPr>
+            </w:pPr>
+            <w:r>
+              <w:rPr>
+                <w:rtl/>
+              </w:rPr>
+              <w:t xml:space="preserve">גישה אל מאפיין </w:t>
+            </w:r>
+            <w:r>
+              <w:rPr>
+                <w:rFonts w:hint="cs"/>
+                <w:rtl/>
+              </w:rPr>
+              <w:t>גיאומטריה צפון דרום, כרגע ללא שימוש</w:t>
+            </w:r>
+          </w:p>
+        </w:tc>
+      </w:tr>
+      <w:tr>
+        <w:tc>
+          <w:tcPr>
+            <w:tcW w:w="1980" w:type="dxa"/>
+          </w:tcPr>
+          <w:p>
+            <w:pPr>
+              <w:bidi w:val="0"/>
+              <w:rPr>
+                <w:rFonts w:hint="cs"/>
+              </w:rPr>
+            </w:pPr>
+            <w:r>
+              <w:t>GEOEW</w:t>
+            </w:r>
+          </w:p>
+        </w:tc>
+        <w:tc>
+          <w:tcPr>
+            <w:tcW w:w="2551" w:type="dxa"/>
+          </w:tcPr>
+          <w:p>
+            <w:pPr>
+              <w:tabs>
+                <w:tab w:val="left" w:pos="1135"/>
+              </w:tabs>
+              <w:bidi w:val="0"/>
+            </w:pPr>
+            <w:proofErr w:type="gramStart"/>
+            <w:r>
+              <w:t>self._</w:t>
+            </w:r>
+            <w:proofErr w:type="gramEnd"/>
+            <w:r>
+              <w:t>_</w:t>
+            </w:r>
+            <w:proofErr w:type="spellStart"/>
+            <w:r>
+              <w:t>Geometry_E_W</w:t>
+            </w:r>
+            <w:proofErr w:type="spellEnd"/>
+          </w:p>
+        </w:tc>
+        <w:tc>
+          <w:tcPr>
+            <w:tcW w:w="5925" w:type="dxa"/>
+          </w:tcPr>
+          <w:p>
+            <w:pPr>
+              <w:keepNext/>
+              <w:rPr>
+                <w:rtl/>
+              </w:rPr>
+            </w:pPr>
+            <w:r>
+              <w:rPr>
+                <w:rtl/>
+              </w:rPr>
+              <w:t xml:space="preserve">גישה אל מאפיין גיאומטריה </w:t>
+            </w:r>
+            <w:r>
+              <w:rPr>
+                <w:rFonts w:hint="cs"/>
+                <w:rtl/>
+              </w:rPr>
+              <w:t>מזרח</w:t>
+            </w:r>
+            <w:r>
+              <w:rPr>
+                <w:rtl/>
+              </w:rPr>
+              <w:t xml:space="preserve"> </w:t>
+            </w:r>
+            <w:r>
+              <w:rPr>
+                <w:rFonts w:hint="cs"/>
+                <w:rtl/>
+              </w:rPr>
+              <w:t>מערב</w:t>
+            </w:r>
+            <w:r>
+              <w:rPr>
+                <w:rtl/>
+              </w:rPr>
+              <w:t>, כרגע ללא שימוש</w:t>
+            </w:r>
+          </w:p>
+        </w:tc>
+      </w:tr>
+      <w:tr>
+        <w:tc>
+          <w:tcPr>
+            <w:tcW w:w="1980" w:type="dxa"/>
+          </w:tcPr>
+          <w:p>
+            <w:pPr>
+              <w:bidi w:val="0"/>
+              <w:rPr>
+                <w:rFonts w:hint="cs"/>
+              </w:rPr>
+            </w:pPr>
+            <w:r>
+              <w:t>INF</w:t>
+            </w:r>
+          </w:p>
+        </w:tc>
+        <w:tc>
+          <w:tcPr>
+            <w:tcW w:w="2551" w:type="dxa"/>
+          </w:tcPr>
+          <w:p>
+            <w:pPr>
+              <w:tabs>
+                <w:tab w:val="left" w:pos="1135"/>
+              </w:tabs>
+              <w:bidi w:val="0"/>
+            </w:pPr>
+            <w:proofErr w:type="spellStart"/>
+            <w:proofErr w:type="gramStart"/>
+            <w:r>
+              <w:t>self._</w:t>
+            </w:r>
+            <w:proofErr w:type="gramEnd"/>
+            <w:r>
+              <w:t>_Inflation</w:t>
+            </w:r>
+            <w:proofErr w:type="spellEnd"/>
+          </w:p>
+        </w:tc>
+        <w:tc>
+          <w:tcPr>
+            <w:tcW w:w="5925" w:type="dxa"/>
+          </w:tcPr>
+          <w:p>
+            <w:pPr>
+              <w:keepNext/>
+              <w:rPr>
+                <w:rtl/>
+              </w:rPr>
+            </w:pPr>
+            <w:r>
+              <w:rPr>
+                <w:rtl/>
+              </w:rPr>
+              <w:t xml:space="preserve">גישה אל מאפיין </w:t>
+            </w:r>
+            <w:r>
+              <w:rPr>
+                <w:rFonts w:hint="cs"/>
+                <w:rtl/>
+              </w:rPr>
+              <w:t>אינפלציה מסוג מספר עשרוני</w:t>
+            </w:r>
+          </w:p>
+        </w:tc>
+      </w:tr>
+      <w:tr>
+        <w:tc>
+          <w:tcPr>
+            <w:tcW w:w="1980" w:type="dxa"/>
+          </w:tcPr>
+          <w:p>
+            <w:pPr>
+              <w:bidi w:val="0"/>
+            </w:pPr>
+            <w:r>
+              <w:t>LOOP</w:t>
+            </w:r>
+          </w:p>
+        </w:tc>
+        <w:tc>
+          <w:tcPr>
+            <w:tcW w:w="2551" w:type="dxa"/>
+          </w:tcPr>
+          <w:p>
+            <w:pPr>
+              <w:tabs>
+                <w:tab w:val="left" w:pos="1135"/>
+              </w:tabs>
+              <w:bidi w:val="0"/>
+            </w:pPr>
+            <w:proofErr w:type="spellStart"/>
+            <w:proofErr w:type="gramStart"/>
+            <w:r>
+              <w:t>self._</w:t>
+            </w:r>
+            <w:proofErr w:type="gramEnd"/>
+            <w:r>
+              <w:t>_Looping</w:t>
+            </w:r>
+            <w:proofErr w:type="spellEnd"/>
+          </w:p>
+        </w:tc>
+        <w:tc>
+          <w:tcPr>
+            <w:tcW w:w="5925" w:type="dxa"/>
+          </w:tcPr>
+          <w:p>
+            <w:pPr>
+              <w:keepNext/>
+              <w:rPr>
+                <w:rtl/>
+              </w:rPr>
+            </w:pPr>
+            <w:r>
+              <w:rPr>
+                <w:rtl/>
+              </w:rPr>
+              <w:t xml:space="preserve">גישה אל מאפיין </w:t>
+            </w:r>
+            <w:r>
+              <w:rPr>
+                <w:rFonts w:hint="cs"/>
+                <w:rtl/>
+              </w:rPr>
+              <w:t>'לופ'</w:t>
+            </w:r>
+            <w:r>
+              <w:rPr>
+                <w:rtl/>
+              </w:rPr>
+              <w:t>, כרגע ללא שימוש</w:t>
+            </w:r>
+          </w:p>
+        </w:tc>
+      </w:tr>
+      <w:tr>
+        <w:tc>
+          <w:tcPr>
+            <w:tcW w:w="1980" w:type="dxa"/>
+          </w:tcPr>
+          <w:p>
+            <w:pPr>
+              <w:bidi w:val="0"/>
+              <w:rPr>
+                <w:rFonts w:hint="cs"/>
+              </w:rPr>
+            </w:pPr>
+            <w:r>
+              <w:t>ONEWAY</w:t>
+            </w:r>
+          </w:p>
+        </w:tc>
+        <w:tc>
+          <w:tcPr>
+            <w:tcW w:w="2551" w:type="dxa"/>
+          </w:tcPr>
+          <w:p>
+            <w:pPr>
+              <w:tabs>
+                <w:tab w:val="left" w:pos="1135"/>
+              </w:tabs>
+              <w:bidi w:val="0"/>
+            </w:pPr>
+            <w:proofErr w:type="gramStart"/>
+            <w:r>
+              <w:t>self._</w:t>
+            </w:r>
+            <w:proofErr w:type="gramEnd"/>
+            <w:r>
+              <w:t>_</w:t>
+            </w:r>
+            <w:proofErr w:type="spellStart"/>
+            <w:r>
+              <w:t>OneWay</w:t>
+            </w:r>
+            <w:proofErr w:type="spellEnd"/>
+          </w:p>
+        </w:tc>
+        <w:tc>
+          <w:tcPr>
+            <w:tcW w:w="5925" w:type="dxa"/>
+          </w:tcPr>
+          <w:p>
+            <w:pPr>
+              <w:keepNext/>
+              <w:rPr>
+                <w:rtl/>
+              </w:rPr>
+            </w:pPr>
+            <w:r>
+              <w:rPr>
+                <w:rtl/>
+              </w:rPr>
+              <w:t xml:space="preserve">גישה אל מאפיין </w:t>
+            </w:r>
+            <w:r>
+              <w:rPr>
+                <w:rFonts w:hint="cs"/>
+                <w:rtl/>
+              </w:rPr>
+              <w:t xml:space="preserve">חד </w:t>
+            </w:r>
+            <w:proofErr w:type="spellStart"/>
+            <w:r>
+              <w:rPr>
+                <w:rFonts w:hint="cs"/>
+                <w:rtl/>
+              </w:rPr>
+              <w:t>סיטרי</w:t>
+            </w:r>
+            <w:proofErr w:type="spellEnd"/>
+            <w:r>
+              <w:rPr>
+                <w:rFonts w:hint="cs"/>
+                <w:rtl/>
+              </w:rPr>
+              <w:t xml:space="preserve"> מסוג מספר</w:t>
             </w:r>
           </w:p>
         </w:tc>
@@ -37771,20 +38240,2653 @@
     </w:p>
     <w:p>
       <w:pPr>
+        <w:pStyle w:val="Heading2"/>
+        <w:bidi w:val="0"/>
+        <w:rPr>
+          <w:rtl/>
+        </w:rPr>
+      </w:pPr>
+      <w:r>
+        <w:rPr>
+          <w:rtl/>
+        </w:rPr>
+        <w:br w:type="page"/>
+      </w:r>
+      <w:proofErr w:type="spellStart"/>
+      <w:r>
+        <w:rPr>
+          <w:rFonts w:hint="cs"/>
+        </w:rPr>
+        <w:lastRenderedPageBreak/>
+        <w:t>LRT</w:t>
+      </w:r>
+      <w:r>
+        <w:t>_Info</w:t>
+      </w:r>
+      <w:proofErr w:type="spellEnd"/>
+    </w:p>
+    <w:p>
+      <w:pPr>
+        <w:rPr>
+          <w:rtl/>
+        </w:rPr>
+      </w:pPr>
+      <w:r>
+        <w:rPr>
+          <w:rFonts w:hint="cs"/>
+          <w:rtl/>
+        </w:rPr>
+        <w:t>לא קיימות ספריות לייבוא ב-</w:t>
+      </w:r>
+      <w:r>
+        <w:t>import</w:t>
+      </w:r>
+      <w:r>
+        <w:rPr>
+          <w:rFonts w:hint="cs"/>
+          <w:rtl/>
+        </w:rPr>
+        <w:t>.</w:t>
+      </w:r>
+    </w:p>
+    <w:p/>
+    <w:p>
+      <w:pPr>
+        <w:shd w:val="clear" w:color="auto" w:fill="2B2B2B"/>
+        <w:tabs>
+          <w:tab w:val="left" w:pos="916"/>
+          <w:tab w:val="left" w:pos="1832"/>
+          <w:tab w:val="left" w:pos="2748"/>
+          <w:tab w:val="left" w:pos="3664"/>
+          <w:tab w:val="left" w:pos="4580"/>
+          <w:tab w:val="left" w:pos="5496"/>
+          <w:tab w:val="left" w:pos="6412"/>
+          <w:tab w:val="left" w:pos="7328"/>
+          <w:tab w:val="left" w:pos="8244"/>
+          <w:tab w:val="left" w:pos="9160"/>
+          <w:tab w:val="left" w:pos="10076"/>
+          <w:tab w:val="left" w:pos="10992"/>
+          <w:tab w:val="left" w:pos="11908"/>
+          <w:tab w:val="left" w:pos="12824"/>
+          <w:tab w:val="left" w:pos="13740"/>
+          <w:tab w:val="left" w:pos="14656"/>
+        </w:tabs>
+        <w:bidi w:val="0"/>
+        <w:rPr>
+          <w:rFonts w:ascii="Courier New" w:eastAsia="Times New Roman" w:hAnsi="Courier New" w:cs="Courier New"/>
+          <w:color w:val="808080"/>
+          <w:sz w:val="20"/>
+          <w:szCs w:val="20"/>
+        </w:rPr>
+      </w:pPr>
+      <w:r>
+        <w:rPr>
+          <w:rFonts w:ascii="Courier New" w:eastAsia="Times New Roman" w:hAnsi="Courier New" w:cs="Courier New"/>
+          <w:color w:val="CC7832"/>
+          <w:sz w:val="20"/>
+          <w:szCs w:val="20"/>
+        </w:rPr>
+        <w:t xml:space="preserve">class </w:t>
+      </w:r>
+      <w:proofErr w:type="spellStart"/>
+      <w:r>
+        <w:rPr>
+          <w:rFonts w:ascii="Courier New" w:eastAsia="Times New Roman" w:hAnsi="Courier New" w:cs="Courier New"/>
+          <w:color w:val="A9B7C6"/>
+          <w:sz w:val="20"/>
+          <w:szCs w:val="20"/>
+        </w:rPr>
+        <w:t>LRT_Info</w:t>
+      </w:r>
+      <w:proofErr w:type="spellEnd"/>
+      <w:r>
+        <w:rPr>
+          <w:rFonts w:ascii="Courier New" w:eastAsia="Times New Roman" w:hAnsi="Courier New" w:cs="Courier New"/>
+          <w:color w:val="A9B7C6"/>
+          <w:sz w:val="20"/>
+          <w:szCs w:val="20"/>
+        </w:rPr>
+        <w:t>:</w:t>
+      </w:r>
+      <w:r>
+        <w:rPr>
+          <w:rFonts w:ascii="Courier New" w:eastAsia="Times New Roman" w:hAnsi="Courier New" w:cs="Courier New"/>
+          <w:color w:val="A9B7C6"/>
+          <w:sz w:val="20"/>
+          <w:szCs w:val="20"/>
+        </w:rPr>
+        <w:br/>
+        <w:t xml:space="preserve">    </w:t>
+      </w:r>
+      <w:r>
+        <w:rPr>
+          <w:rFonts w:ascii="Courier New" w:eastAsia="Times New Roman" w:hAnsi="Courier New" w:cs="Courier New"/>
+          <w:i/>
+          <w:iCs/>
+          <w:color w:val="629755"/>
+          <w:sz w:val="20"/>
+          <w:szCs w:val="20"/>
+        </w:rPr>
+        <w:t>"""</w:t>
+      </w:r>
+      <w:r>
+        <w:rPr>
+          <w:rFonts w:ascii="Courier New" w:eastAsia="Times New Roman" w:hAnsi="Courier New" w:cs="Courier New"/>
+          <w:i/>
+          <w:iCs/>
+          <w:color w:val="629755"/>
+          <w:sz w:val="20"/>
+          <w:szCs w:val="20"/>
+        </w:rPr>
+        <w:br/>
+        <w:t xml:space="preserve">      A class used to represent the LRT info of the </w:t>
+      </w:r>
+      <w:proofErr w:type="spellStart"/>
+      <w:r>
+        <w:rPr>
+          <w:rFonts w:ascii="Courier New" w:eastAsia="Times New Roman" w:hAnsi="Courier New" w:cs="Courier New"/>
+          <w:i/>
+          <w:iCs/>
+          <w:color w:val="629755"/>
+          <w:sz w:val="20"/>
+          <w:szCs w:val="20"/>
+        </w:rPr>
+        <w:t>junc</w:t>
+      </w:r>
+      <w:proofErr w:type="spellEnd"/>
+      <w:r>
+        <w:rPr>
+          <w:rFonts w:ascii="Courier New" w:eastAsia="Times New Roman" w:hAnsi="Courier New" w:cs="Courier New"/>
+          <w:i/>
+          <w:iCs/>
+          <w:color w:val="629755"/>
+          <w:sz w:val="20"/>
+          <w:szCs w:val="20"/>
+        </w:rPr>
+        <w:br/>
+        <w:t xml:space="preserve">    """</w:t>
+      </w:r>
+      <w:r>
+        <w:rPr>
+          <w:rFonts w:ascii="Courier New" w:eastAsia="Times New Roman" w:hAnsi="Courier New" w:cs="Courier New"/>
+          <w:i/>
+          <w:iCs/>
+          <w:color w:val="629755"/>
+          <w:sz w:val="20"/>
+          <w:szCs w:val="20"/>
+        </w:rPr>
+        <w:br/>
+      </w:r>
+      <w:r>
+        <w:rPr>
+          <w:rFonts w:ascii="Courier New" w:eastAsia="Times New Roman" w:hAnsi="Courier New" w:cs="Courier New"/>
+          <w:i/>
+          <w:iCs/>
+          <w:color w:val="629755"/>
+          <w:sz w:val="20"/>
+          <w:szCs w:val="20"/>
+        </w:rPr>
+        <w:br/>
+        <w:t xml:space="preserve">    </w:t>
+      </w:r>
+      <w:r>
+        <w:rPr>
+          <w:rFonts w:ascii="Courier New" w:eastAsia="Times New Roman" w:hAnsi="Courier New" w:cs="Courier New"/>
+          <w:color w:val="CC7832"/>
+          <w:sz w:val="20"/>
+          <w:szCs w:val="20"/>
+        </w:rPr>
+        <w:t xml:space="preserve">def </w:t>
+      </w:r>
+      <w:r>
+        <w:rPr>
+          <w:rFonts w:ascii="Courier New" w:eastAsia="Times New Roman" w:hAnsi="Courier New" w:cs="Courier New"/>
+          <w:color w:val="B200B2"/>
+          <w:sz w:val="20"/>
+          <w:szCs w:val="20"/>
+        </w:rPr>
+        <w:t>__</w:t>
+      </w:r>
+      <w:proofErr w:type="spellStart"/>
+      <w:r>
+        <w:rPr>
+          <w:rFonts w:ascii="Courier New" w:eastAsia="Times New Roman" w:hAnsi="Courier New" w:cs="Courier New"/>
+          <w:color w:val="B200B2"/>
+          <w:sz w:val="20"/>
+          <w:szCs w:val="20"/>
+        </w:rPr>
+        <w:t>init</w:t>
+      </w:r>
+      <w:proofErr w:type="spellEnd"/>
+      <w:r>
+        <w:rPr>
+          <w:rFonts w:ascii="Courier New" w:eastAsia="Times New Roman" w:hAnsi="Courier New" w:cs="Courier New"/>
+          <w:color w:val="B200B2"/>
+          <w:sz w:val="20"/>
+          <w:szCs w:val="20"/>
+        </w:rPr>
+        <w:t>__</w:t>
+      </w:r>
+      <w:r>
+        <w:rPr>
+          <w:rFonts w:ascii="Courier New" w:eastAsia="Times New Roman" w:hAnsi="Courier New" w:cs="Courier New"/>
+          <w:color w:val="A9B7C6"/>
+          <w:sz w:val="20"/>
+          <w:szCs w:val="20"/>
+        </w:rPr>
+        <w:t>(</w:t>
+      </w:r>
+      <w:r>
+        <w:rPr>
+          <w:rFonts w:ascii="Courier New" w:eastAsia="Times New Roman" w:hAnsi="Courier New" w:cs="Courier New"/>
+          <w:color w:val="94558D"/>
+          <w:sz w:val="20"/>
+          <w:szCs w:val="20"/>
+        </w:rPr>
+        <w:t>self</w:t>
+      </w:r>
+      <w:r>
+        <w:rPr>
+          <w:rFonts w:ascii="Courier New" w:eastAsia="Times New Roman" w:hAnsi="Courier New" w:cs="Courier New"/>
+          <w:color w:val="A9B7C6"/>
+          <w:sz w:val="20"/>
+          <w:szCs w:val="20"/>
+        </w:rPr>
+        <w:t>):</w:t>
+      </w:r>
+      <w:r>
+        <w:rPr>
+          <w:rFonts w:ascii="Courier New" w:eastAsia="Times New Roman" w:hAnsi="Courier New" w:cs="Courier New"/>
+          <w:color w:val="A9B7C6"/>
+          <w:sz w:val="20"/>
+          <w:szCs w:val="20"/>
+        </w:rPr>
+        <w:br/>
+        <w:t xml:space="preserve">        </w:t>
+      </w:r>
+      <w:r>
+        <w:rPr>
+          <w:rFonts w:ascii="Courier New" w:eastAsia="Times New Roman" w:hAnsi="Courier New" w:cs="Courier New"/>
+          <w:color w:val="94558D"/>
+          <w:sz w:val="20"/>
+          <w:szCs w:val="20"/>
+        </w:rPr>
+        <w:t>self</w:t>
+      </w:r>
+      <w:r>
+        <w:rPr>
+          <w:rFonts w:ascii="Courier New" w:eastAsia="Times New Roman" w:hAnsi="Courier New" w:cs="Courier New"/>
+          <w:color w:val="A9B7C6"/>
+          <w:sz w:val="20"/>
+          <w:szCs w:val="20"/>
+        </w:rPr>
+        <w:t>.__</w:t>
+      </w:r>
+      <w:proofErr w:type="spellStart"/>
+      <w:r>
+        <w:rPr>
+          <w:rFonts w:ascii="Courier New" w:eastAsia="Times New Roman" w:hAnsi="Courier New" w:cs="Courier New"/>
+          <w:color w:val="A9B7C6"/>
+          <w:sz w:val="20"/>
+          <w:szCs w:val="20"/>
+        </w:rPr>
+        <w:t>LRT_Dir</w:t>
+      </w:r>
+      <w:proofErr w:type="spellEnd"/>
+      <w:r>
+        <w:rPr>
+          <w:rFonts w:ascii="Courier New" w:eastAsia="Times New Roman" w:hAnsi="Courier New" w:cs="Courier New"/>
+          <w:color w:val="A9B7C6"/>
+          <w:sz w:val="20"/>
+          <w:szCs w:val="20"/>
+        </w:rPr>
+        <w:t xml:space="preserve"> = </w:t>
+      </w:r>
+      <w:r>
+        <w:rPr>
+          <w:rFonts w:ascii="Courier New" w:eastAsia="Times New Roman" w:hAnsi="Courier New" w:cs="Courier New"/>
+          <w:color w:val="6897BB"/>
+          <w:sz w:val="20"/>
+          <w:szCs w:val="20"/>
+        </w:rPr>
+        <w:t xml:space="preserve">0  </w:t>
+      </w:r>
+      <w:r>
+        <w:rPr>
+          <w:rFonts w:ascii="Courier New" w:eastAsia="Times New Roman" w:hAnsi="Courier New" w:cs="Courier New"/>
+          <w:color w:val="808080"/>
+          <w:sz w:val="20"/>
+          <w:szCs w:val="20"/>
+        </w:rPr>
+        <w:t># 0= no LRT, 1 = North &amp; South, 2 = East &amp; West , 3 = North, South, East &amp; West</w:t>
+      </w:r>
+      <w:r>
+        <w:rPr>
+          <w:rFonts w:ascii="Courier New" w:eastAsia="Times New Roman" w:hAnsi="Courier New" w:cs="Courier New"/>
+          <w:color w:val="808080"/>
+          <w:sz w:val="20"/>
+          <w:szCs w:val="20"/>
+        </w:rPr>
+        <w:br/>
+        <w:t xml:space="preserve">        </w:t>
+      </w:r>
+      <w:r>
+        <w:rPr>
+          <w:rFonts w:ascii="Courier New" w:eastAsia="Times New Roman" w:hAnsi="Courier New" w:cs="Courier New"/>
+          <w:color w:val="94558D"/>
+          <w:sz w:val="20"/>
+          <w:szCs w:val="20"/>
+        </w:rPr>
+        <w:t>self</w:t>
+      </w:r>
+      <w:r>
+        <w:rPr>
+          <w:rFonts w:ascii="Courier New" w:eastAsia="Times New Roman" w:hAnsi="Courier New" w:cs="Courier New"/>
+          <w:color w:val="A9B7C6"/>
+          <w:sz w:val="20"/>
+          <w:szCs w:val="20"/>
+        </w:rPr>
+        <w:t>.__</w:t>
+      </w:r>
+      <w:proofErr w:type="spellStart"/>
+      <w:r>
+        <w:rPr>
+          <w:rFonts w:ascii="Courier New" w:eastAsia="Times New Roman" w:hAnsi="Courier New" w:cs="Courier New"/>
+          <w:color w:val="A9B7C6"/>
+          <w:sz w:val="20"/>
+          <w:szCs w:val="20"/>
+        </w:rPr>
+        <w:t>cycle_time</w:t>
+      </w:r>
+      <w:proofErr w:type="spellEnd"/>
+      <w:r>
+        <w:rPr>
+          <w:rFonts w:ascii="Courier New" w:eastAsia="Times New Roman" w:hAnsi="Courier New" w:cs="Courier New"/>
+          <w:color w:val="A9B7C6"/>
+          <w:sz w:val="20"/>
+          <w:szCs w:val="20"/>
+        </w:rPr>
+        <w:t xml:space="preserve"> = </w:t>
+      </w:r>
+      <w:r>
+        <w:rPr>
+          <w:rFonts w:ascii="Courier New" w:eastAsia="Times New Roman" w:hAnsi="Courier New" w:cs="Courier New"/>
+          <w:color w:val="6897BB"/>
+          <w:sz w:val="20"/>
+          <w:szCs w:val="20"/>
+        </w:rPr>
+        <w:t>120</w:t>
+      </w:r>
+      <w:r>
+        <w:rPr>
+          <w:rFonts w:ascii="Courier New" w:eastAsia="Times New Roman" w:hAnsi="Courier New" w:cs="Courier New"/>
+          <w:color w:val="6897BB"/>
+          <w:sz w:val="20"/>
+          <w:szCs w:val="20"/>
+        </w:rPr>
+        <w:br/>
+        <w:t xml:space="preserve">        </w:t>
+      </w:r>
+      <w:r>
+        <w:rPr>
+          <w:rFonts w:ascii="Courier New" w:eastAsia="Times New Roman" w:hAnsi="Courier New" w:cs="Courier New"/>
+          <w:color w:val="94558D"/>
+          <w:sz w:val="20"/>
+          <w:szCs w:val="20"/>
+        </w:rPr>
+        <w:t>self</w:t>
+      </w:r>
+      <w:r>
+        <w:rPr>
+          <w:rFonts w:ascii="Courier New" w:eastAsia="Times New Roman" w:hAnsi="Courier New" w:cs="Courier New"/>
+          <w:color w:val="A9B7C6"/>
+          <w:sz w:val="20"/>
+          <w:szCs w:val="20"/>
+        </w:rPr>
+        <w:t>.__</w:t>
+      </w:r>
+      <w:proofErr w:type="spellStart"/>
+      <w:r>
+        <w:rPr>
+          <w:rFonts w:ascii="Courier New" w:eastAsia="Times New Roman" w:hAnsi="Courier New" w:cs="Courier New"/>
+          <w:color w:val="A9B7C6"/>
+          <w:sz w:val="20"/>
+          <w:szCs w:val="20"/>
+        </w:rPr>
+        <w:t>train_lost_time</w:t>
+      </w:r>
+      <w:proofErr w:type="spellEnd"/>
+      <w:r>
+        <w:rPr>
+          <w:rFonts w:ascii="Courier New" w:eastAsia="Times New Roman" w:hAnsi="Courier New" w:cs="Courier New"/>
+          <w:color w:val="A9B7C6"/>
+          <w:sz w:val="20"/>
+          <w:szCs w:val="20"/>
+        </w:rPr>
+        <w:t xml:space="preserve"> = </w:t>
+      </w:r>
+      <w:r>
+        <w:rPr>
+          <w:rFonts w:ascii="Courier New" w:eastAsia="Times New Roman" w:hAnsi="Courier New" w:cs="Courier New"/>
+          <w:color w:val="6897BB"/>
+          <w:sz w:val="20"/>
+          <w:szCs w:val="20"/>
+        </w:rPr>
+        <w:t>25</w:t>
+      </w:r>
+      <w:r>
+        <w:rPr>
+          <w:rFonts w:ascii="Courier New" w:eastAsia="Times New Roman" w:hAnsi="Courier New" w:cs="Courier New"/>
+          <w:color w:val="6897BB"/>
+          <w:sz w:val="20"/>
+          <w:szCs w:val="20"/>
+        </w:rPr>
+        <w:br/>
+        <w:t xml:space="preserve">        </w:t>
+      </w:r>
+      <w:r>
+        <w:rPr>
+          <w:rFonts w:ascii="Courier New" w:eastAsia="Times New Roman" w:hAnsi="Courier New" w:cs="Courier New"/>
+          <w:color w:val="94558D"/>
+          <w:sz w:val="20"/>
+          <w:szCs w:val="20"/>
+        </w:rPr>
+        <w:t>self</w:t>
+      </w:r>
+      <w:r>
+        <w:rPr>
+          <w:rFonts w:ascii="Courier New" w:eastAsia="Times New Roman" w:hAnsi="Courier New" w:cs="Courier New"/>
+          <w:color w:val="A9B7C6"/>
+          <w:sz w:val="20"/>
+          <w:szCs w:val="20"/>
+        </w:rPr>
+        <w:t>.__</w:t>
+      </w:r>
+      <w:proofErr w:type="spellStart"/>
+      <w:r>
+        <w:rPr>
+          <w:rFonts w:ascii="Courier New" w:eastAsia="Times New Roman" w:hAnsi="Courier New" w:cs="Courier New"/>
+          <w:color w:val="A9B7C6"/>
+          <w:sz w:val="20"/>
+          <w:szCs w:val="20"/>
+        </w:rPr>
+        <w:t>train_headway</w:t>
+      </w:r>
+      <w:proofErr w:type="spellEnd"/>
+      <w:r>
+        <w:rPr>
+          <w:rFonts w:ascii="Courier New" w:eastAsia="Times New Roman" w:hAnsi="Courier New" w:cs="Courier New"/>
+          <w:color w:val="A9B7C6"/>
+          <w:sz w:val="20"/>
+          <w:szCs w:val="20"/>
+        </w:rPr>
+        <w:t xml:space="preserve"> = </w:t>
+      </w:r>
+      <w:r>
+        <w:rPr>
+          <w:rFonts w:ascii="Courier New" w:eastAsia="Times New Roman" w:hAnsi="Courier New" w:cs="Courier New"/>
+          <w:color w:val="6897BB"/>
+          <w:sz w:val="20"/>
+          <w:szCs w:val="20"/>
+        </w:rPr>
+        <w:t>4</w:t>
+      </w:r>
+      <w:r>
+        <w:rPr>
+          <w:rFonts w:ascii="Courier New" w:eastAsia="Times New Roman" w:hAnsi="Courier New" w:cs="Courier New"/>
+          <w:color w:val="6897BB"/>
+          <w:sz w:val="20"/>
+          <w:szCs w:val="20"/>
+        </w:rPr>
+        <w:br/>
+        <w:t xml:space="preserve">        </w:t>
+      </w:r>
+      <w:proofErr w:type="spellStart"/>
+      <w:r>
+        <w:rPr>
+          <w:rFonts w:ascii="Courier New" w:eastAsia="Times New Roman" w:hAnsi="Courier New" w:cs="Courier New"/>
+          <w:color w:val="94558D"/>
+          <w:sz w:val="20"/>
+          <w:szCs w:val="20"/>
+        </w:rPr>
+        <w:t>self</w:t>
+      </w:r>
+      <w:r>
+        <w:rPr>
+          <w:rFonts w:ascii="Courier New" w:eastAsia="Times New Roman" w:hAnsi="Courier New" w:cs="Courier New"/>
+          <w:color w:val="A9B7C6"/>
+          <w:sz w:val="20"/>
+          <w:szCs w:val="20"/>
+        </w:rPr>
+        <w:t>.__MCU</w:t>
+      </w:r>
+      <w:proofErr w:type="spellEnd"/>
+      <w:r>
+        <w:rPr>
+          <w:rFonts w:ascii="Courier New" w:eastAsia="Times New Roman" w:hAnsi="Courier New" w:cs="Courier New"/>
+          <w:color w:val="A9B7C6"/>
+          <w:sz w:val="20"/>
+          <w:szCs w:val="20"/>
+        </w:rPr>
+        <w:t xml:space="preserve"> = </w:t>
+      </w:r>
+      <w:r>
+        <w:rPr>
+          <w:rFonts w:ascii="Courier New" w:eastAsia="Times New Roman" w:hAnsi="Courier New" w:cs="Courier New"/>
+          <w:color w:val="6897BB"/>
+          <w:sz w:val="20"/>
+          <w:szCs w:val="20"/>
+        </w:rPr>
+        <w:t>1</w:t>
+      </w:r>
+      <w:r>
+        <w:rPr>
+          <w:rFonts w:ascii="Courier New" w:eastAsia="Times New Roman" w:hAnsi="Courier New" w:cs="Courier New"/>
+          <w:color w:val="6897BB"/>
+          <w:sz w:val="20"/>
+          <w:szCs w:val="20"/>
+        </w:rPr>
+        <w:br/>
+        <w:t xml:space="preserve">        </w:t>
+      </w:r>
+      <w:r>
+        <w:rPr>
+          <w:rFonts w:ascii="Courier New" w:eastAsia="Times New Roman" w:hAnsi="Courier New" w:cs="Courier New"/>
+          <w:color w:val="94558D"/>
+          <w:sz w:val="20"/>
+          <w:szCs w:val="20"/>
+        </w:rPr>
+        <w:t>self</w:t>
+      </w:r>
+      <w:r>
+        <w:rPr>
+          <w:rFonts w:ascii="Courier New" w:eastAsia="Times New Roman" w:hAnsi="Courier New" w:cs="Courier New"/>
+          <w:color w:val="A9B7C6"/>
+          <w:sz w:val="20"/>
+          <w:szCs w:val="20"/>
+        </w:rPr>
+        <w:t>.__</w:t>
+      </w:r>
+      <w:proofErr w:type="spellStart"/>
+      <w:r>
+        <w:rPr>
+          <w:rFonts w:ascii="Courier New" w:eastAsia="Times New Roman" w:hAnsi="Courier New" w:cs="Courier New"/>
+          <w:color w:val="A9B7C6"/>
+          <w:sz w:val="20"/>
+          <w:szCs w:val="20"/>
+        </w:rPr>
+        <w:t>lost_time</w:t>
+      </w:r>
+      <w:proofErr w:type="spellEnd"/>
+      <w:r>
+        <w:rPr>
+          <w:rFonts w:ascii="Courier New" w:eastAsia="Times New Roman" w:hAnsi="Courier New" w:cs="Courier New"/>
+          <w:color w:val="A9B7C6"/>
+          <w:sz w:val="20"/>
+          <w:szCs w:val="20"/>
+        </w:rPr>
+        <w:t xml:space="preserve"> = </w:t>
+      </w:r>
+      <w:r>
+        <w:rPr>
+          <w:rFonts w:ascii="Courier New" w:eastAsia="Times New Roman" w:hAnsi="Courier New" w:cs="Courier New"/>
+          <w:color w:val="6897BB"/>
+          <w:sz w:val="20"/>
+          <w:szCs w:val="20"/>
+        </w:rPr>
+        <w:t>0</w:t>
+      </w:r>
+      <w:r>
+        <w:rPr>
+          <w:rFonts w:ascii="Courier New" w:eastAsia="Times New Roman" w:hAnsi="Courier New" w:cs="Courier New"/>
+          <w:color w:val="6897BB"/>
+          <w:sz w:val="20"/>
+          <w:szCs w:val="20"/>
+        </w:rPr>
+        <w:br/>
+        <w:t xml:space="preserve">        </w:t>
+      </w:r>
+      <w:r>
+        <w:rPr>
+          <w:rFonts w:ascii="Courier New" w:eastAsia="Times New Roman" w:hAnsi="Courier New" w:cs="Courier New"/>
+          <w:color w:val="94558D"/>
+          <w:sz w:val="20"/>
+          <w:szCs w:val="20"/>
+        </w:rPr>
+        <w:t>self</w:t>
+      </w:r>
+      <w:r>
+        <w:rPr>
+          <w:rFonts w:ascii="Courier New" w:eastAsia="Times New Roman" w:hAnsi="Courier New" w:cs="Courier New"/>
+          <w:color w:val="A9B7C6"/>
+          <w:sz w:val="20"/>
+          <w:szCs w:val="20"/>
+        </w:rPr>
+        <w:t>.__</w:t>
+      </w:r>
+      <w:proofErr w:type="spellStart"/>
+      <w:r>
+        <w:rPr>
+          <w:rFonts w:ascii="Courier New" w:eastAsia="Times New Roman" w:hAnsi="Courier New" w:cs="Courier New"/>
+          <w:color w:val="A9B7C6"/>
+          <w:sz w:val="20"/>
+          <w:szCs w:val="20"/>
+        </w:rPr>
+        <w:t>Metro_Dir</w:t>
+      </w:r>
+      <w:proofErr w:type="spellEnd"/>
+      <w:r>
+        <w:rPr>
+          <w:rFonts w:ascii="Courier New" w:eastAsia="Times New Roman" w:hAnsi="Courier New" w:cs="Courier New"/>
+          <w:color w:val="A9B7C6"/>
+          <w:sz w:val="20"/>
+          <w:szCs w:val="20"/>
+        </w:rPr>
+        <w:t xml:space="preserve"> = </w:t>
+      </w:r>
+      <w:r>
+        <w:rPr>
+          <w:rFonts w:ascii="Courier New" w:eastAsia="Times New Roman" w:hAnsi="Courier New" w:cs="Courier New"/>
+          <w:color w:val="6897BB"/>
+          <w:sz w:val="20"/>
+          <w:szCs w:val="20"/>
+        </w:rPr>
+        <w:t xml:space="preserve">0  </w:t>
+      </w:r>
+      <w:r>
+        <w:rPr>
+          <w:rFonts w:ascii="Courier New" w:eastAsia="Times New Roman" w:hAnsi="Courier New" w:cs="Courier New"/>
+          <w:color w:val="808080"/>
+          <w:sz w:val="20"/>
+          <w:szCs w:val="20"/>
+        </w:rPr>
+        <w:t># 0= no metro, 1 = North &amp; South, 2 = East &amp; West</w:t>
+      </w:r>
+      <w:r>
+        <w:rPr>
+          <w:rFonts w:ascii="Courier New" w:eastAsia="Times New Roman" w:hAnsi="Courier New" w:cs="Courier New"/>
+          <w:color w:val="808080"/>
+          <w:sz w:val="20"/>
+          <w:szCs w:val="20"/>
+        </w:rPr>
+        <w:br/>
+        <w:t xml:space="preserve">        </w:t>
+      </w:r>
+      <w:r>
+        <w:rPr>
+          <w:rFonts w:ascii="Courier New" w:eastAsia="Times New Roman" w:hAnsi="Courier New" w:cs="Courier New"/>
+          <w:color w:val="94558D"/>
+          <w:sz w:val="20"/>
+          <w:szCs w:val="20"/>
+        </w:rPr>
+        <w:t>self</w:t>
+      </w:r>
+      <w:r>
+        <w:rPr>
+          <w:rFonts w:ascii="Courier New" w:eastAsia="Times New Roman" w:hAnsi="Courier New" w:cs="Courier New"/>
+          <w:color w:val="A9B7C6"/>
+          <w:sz w:val="20"/>
+          <w:szCs w:val="20"/>
+        </w:rPr>
+        <w:t>.__</w:t>
+      </w:r>
+      <w:proofErr w:type="spellStart"/>
+      <w:r>
+        <w:rPr>
+          <w:rFonts w:ascii="Courier New" w:eastAsia="Times New Roman" w:hAnsi="Courier New" w:cs="Courier New"/>
+          <w:color w:val="A9B7C6"/>
+          <w:sz w:val="20"/>
+          <w:szCs w:val="20"/>
+        </w:rPr>
+        <w:t>LRT_orig_dir</w:t>
+      </w:r>
+      <w:proofErr w:type="spellEnd"/>
+      <w:r>
+        <w:rPr>
+          <w:rFonts w:ascii="Courier New" w:eastAsia="Times New Roman" w:hAnsi="Courier New" w:cs="Courier New"/>
+          <w:color w:val="A9B7C6"/>
+          <w:sz w:val="20"/>
+          <w:szCs w:val="20"/>
+        </w:rPr>
+        <w:t xml:space="preserve"> = [</w:t>
+      </w:r>
+      <w:r>
+        <w:rPr>
+          <w:rFonts w:ascii="Courier New" w:eastAsia="Times New Roman" w:hAnsi="Courier New" w:cs="Courier New"/>
+          <w:color w:val="6897BB"/>
+          <w:sz w:val="20"/>
+          <w:szCs w:val="20"/>
+        </w:rPr>
+        <w:t>0</w:t>
+      </w:r>
+      <w:r>
+        <w:rPr>
+          <w:rFonts w:ascii="Courier New" w:eastAsia="Times New Roman" w:hAnsi="Courier New" w:cs="Courier New"/>
+          <w:color w:val="CC7832"/>
+          <w:sz w:val="20"/>
+          <w:szCs w:val="20"/>
+        </w:rPr>
+        <w:t xml:space="preserve">, </w:t>
+      </w:r>
+      <w:r>
+        <w:rPr>
+          <w:rFonts w:ascii="Courier New" w:eastAsia="Times New Roman" w:hAnsi="Courier New" w:cs="Courier New"/>
+          <w:color w:val="6897BB"/>
+          <w:sz w:val="20"/>
+          <w:szCs w:val="20"/>
+        </w:rPr>
+        <w:t>0</w:t>
+      </w:r>
+      <w:r>
+        <w:rPr>
+          <w:rFonts w:ascii="Courier New" w:eastAsia="Times New Roman" w:hAnsi="Courier New" w:cs="Courier New"/>
+          <w:color w:val="A9B7C6"/>
+          <w:sz w:val="20"/>
+          <w:szCs w:val="20"/>
+        </w:rPr>
+        <w:t xml:space="preserve">]  </w:t>
+      </w:r>
+      <w:r>
+        <w:rPr>
+          <w:rFonts w:ascii="Courier New" w:eastAsia="Times New Roman" w:hAnsi="Courier New" w:cs="Courier New"/>
+          <w:color w:val="808080"/>
+          <w:sz w:val="20"/>
+          <w:szCs w:val="20"/>
+        </w:rPr>
+        <w:t># [0] = North &amp; South, [1] = East &amp; West</w:t>
+      </w:r>
+    </w:p>
+    <w:p>
+      <w:pPr>
+        <w:shd w:val="clear" w:color="auto" w:fill="2B2B2B"/>
+        <w:tabs>
+          <w:tab w:val="left" w:pos="916"/>
+          <w:tab w:val="left" w:pos="1832"/>
+          <w:tab w:val="left" w:pos="2748"/>
+          <w:tab w:val="left" w:pos="3664"/>
+          <w:tab w:val="left" w:pos="4580"/>
+          <w:tab w:val="left" w:pos="5496"/>
+          <w:tab w:val="left" w:pos="6412"/>
+          <w:tab w:val="left" w:pos="7328"/>
+          <w:tab w:val="left" w:pos="8244"/>
+          <w:tab w:val="left" w:pos="9160"/>
+          <w:tab w:val="left" w:pos="10076"/>
+          <w:tab w:val="left" w:pos="10992"/>
+          <w:tab w:val="left" w:pos="11908"/>
+          <w:tab w:val="left" w:pos="12824"/>
+          <w:tab w:val="left" w:pos="13740"/>
+          <w:tab w:val="left" w:pos="14656"/>
+        </w:tabs>
+        <w:bidi w:val="0"/>
+        <w:rPr>
+          <w:rFonts w:ascii="Courier New" w:eastAsia="Times New Roman" w:hAnsi="Courier New" w:cs="Courier New"/>
+          <w:color w:val="A9B7C6"/>
+          <w:sz w:val="20"/>
+          <w:szCs w:val="20"/>
+        </w:rPr>
+      </w:pPr>
+    </w:p>
+    <w:p/>
+    <w:p>
+      <w:r>
+        <w:rPr>
+          <w:rFonts w:hint="cs"/>
+          <w:rtl/>
+        </w:rPr>
+        <w:t xml:space="preserve">מחלקת </w:t>
+      </w:r>
+      <w:proofErr w:type="spellStart"/>
+      <w:r>
+        <w:rPr>
+          <w:rFonts w:hint="cs"/>
+          <w:rtl/>
+        </w:rPr>
+        <w:t>אל.אר.טי</w:t>
+      </w:r>
+      <w:proofErr w:type="spellEnd"/>
+      <w:r>
+        <w:rPr>
+          <w:rFonts w:hint="cs"/>
+          <w:rtl/>
+        </w:rPr>
+        <w:t xml:space="preserve"> אינפו היא תת מחלקה של מחלקת העל - </w:t>
+      </w:r>
+      <w:proofErr w:type="spellStart"/>
+      <w:r>
+        <w:rPr>
+          <w:rFonts w:hint="cs"/>
+          <w:rtl/>
+        </w:rPr>
+        <w:t>דיאגרם</w:t>
+      </w:r>
+      <w:proofErr w:type="spellEnd"/>
+      <w:r>
+        <w:rPr>
+          <w:rFonts w:hint="cs"/>
+          <w:rtl/>
+        </w:rPr>
+        <w:t xml:space="preserve">. מחלקה זו מייצגת מידע </w:t>
+      </w:r>
+      <w:r>
+        <w:rPr>
+          <w:rFonts w:hint="cs"/>
+          <w:rtl/>
+        </w:rPr>
+        <w:t>לגבי רק"ל ומטרו, במידה וקיימים ב</w:t>
+      </w:r>
+      <w:r>
+        <w:rPr>
+          <w:rFonts w:hint="cs"/>
+          <w:rtl/>
+        </w:rPr>
+        <w:t>צומת.</w:t>
+      </w:r>
+    </w:p>
+    <w:p>
+      <w:pPr>
         <w:rPr>
           <w:b/>
           <w:bCs/>
           <w:rtl/>
         </w:rPr>
       </w:pPr>
-      <w:r>
+    </w:p>
+    <w:p>
+      <w:pPr>
         <w:rPr>
           <w:b/>
           <w:bCs/>
           <w:rtl/>
         </w:rPr>
+      </w:pPr>
+      <w:r>
+        <w:rPr>
+          <w:rFonts w:hint="cs"/>
+          <w:b/>
+          <w:bCs/>
+          <w:rtl/>
+        </w:rPr>
+        <w:t>פירוט מאפייני המחלקה</w:t>
+      </w:r>
+    </w:p>
+    <w:p>
+      <w:pPr>
+        <w:pStyle w:val="ListParagraph"/>
+        <w:numPr>
+          <w:ilvl w:val="0"/>
+          <w:numId w:val="10"/>
+        </w:numPr>
+        <w:rPr>
+          <w:rtl/>
+        </w:rPr>
+      </w:pPr>
+      <w:r>
+        <w:rPr>
+          <w:rFonts w:hint="cs"/>
+          <w:rtl/>
+        </w:rPr>
+        <w:t xml:space="preserve">מאפיין </w:t>
+      </w:r>
+      <w:r>
+        <w:rPr>
+          <w:rFonts w:hint="cs"/>
+          <w:rtl/>
+        </w:rPr>
+        <w:t>כיוון הרק"ל</w:t>
+      </w:r>
+      <w:r>
+        <w:rPr>
+          <w:rFonts w:hint="cs"/>
+          <w:rtl/>
+        </w:rPr>
+        <w:t xml:space="preserve"> מסוג מספר</w:t>
+      </w:r>
+      <w:r>
+        <w:rPr>
+          <w:rFonts w:hint="cs"/>
+          <w:rtl/>
+        </w:rPr>
+        <w:t>.</w:t>
+      </w:r>
+      <w:r>
+        <w:rPr>
+          <w:rtl/>
+        </w:rPr>
+        <w:br/>
+      </w:r>
+      <w:r>
+        <w:rPr>
+          <w:rFonts w:hint="cs"/>
+          <w:rtl/>
+        </w:rPr>
+        <w:t>המספר שנקבע משמש לבחירת מחרוזת להוספה לתרשים (בהתאמה למפורט בתיעוד).</w:t>
+      </w:r>
+    </w:p>
+    <w:p>
+      <w:pPr>
+        <w:pStyle w:val="ListParagraph"/>
+        <w:numPr>
+          <w:ilvl w:val="0"/>
+          <w:numId w:val="10"/>
+        </w:numPr>
+        <w:rPr>
+          <w:rtl/>
+        </w:rPr>
+      </w:pPr>
+      <w:r>
+        <w:rPr>
+          <w:rFonts w:hint="cs"/>
+          <w:rtl/>
+        </w:rPr>
+        <w:t>מאפיין זמן מחזור מסוג מספר</w:t>
+      </w:r>
+      <w:r>
+        <w:rPr>
+          <w:rFonts w:hint="cs"/>
+          <w:rtl/>
+        </w:rPr>
+        <w:t>.</w:t>
+      </w:r>
+    </w:p>
+    <w:p>
+      <w:pPr>
+        <w:pStyle w:val="ListParagraph"/>
+        <w:numPr>
+          <w:ilvl w:val="0"/>
+          <w:numId w:val="10"/>
+        </w:numPr>
+      </w:pPr>
+      <w:r>
+        <w:rPr>
+          <w:rFonts w:hint="cs"/>
+          <w:rtl/>
+        </w:rPr>
+        <w:t>מאפיין זמן רק"ל אבוד מסוג מספר</w:t>
+      </w:r>
+      <w:r>
+        <w:rPr>
+          <w:rFonts w:hint="cs"/>
+          <w:rtl/>
+        </w:rPr>
+        <w:t>.</w:t>
+      </w:r>
+    </w:p>
+    <w:p>
+      <w:pPr>
+        <w:pStyle w:val="ListParagraph"/>
+        <w:numPr>
+          <w:ilvl w:val="0"/>
+          <w:numId w:val="10"/>
+        </w:numPr>
+      </w:pPr>
+      <w:r>
+        <w:rPr>
+          <w:rFonts w:hint="cs"/>
+          <w:rtl/>
+        </w:rPr>
+        <w:t>מאפיין זמן בין רכבות מסוג מספר</w:t>
+      </w:r>
+      <w:r>
+        <w:rPr>
+          <w:rFonts w:hint="cs"/>
+          <w:rtl/>
+        </w:rPr>
+        <w:t>.</w:t>
+      </w:r>
+    </w:p>
+    <w:p>
+      <w:pPr>
+        <w:pStyle w:val="ListParagraph"/>
+        <w:numPr>
+          <w:ilvl w:val="0"/>
+          <w:numId w:val="10"/>
+        </w:numPr>
+      </w:pPr>
+      <w:r>
+        <w:rPr>
+          <w:rFonts w:hint="cs"/>
+          <w:rtl/>
+        </w:rPr>
+        <w:t xml:space="preserve">מאפיין </w:t>
+      </w:r>
+      <w:r>
+        <w:rPr>
+          <w:rFonts w:hint="cs"/>
+          <w:rtl/>
+        </w:rPr>
+        <w:t xml:space="preserve">מקדם </w:t>
+      </w:r>
+      <w:proofErr w:type="spellStart"/>
+      <w:r>
+        <w:rPr>
+          <w:rFonts w:hint="cs"/>
+          <w:rtl/>
+        </w:rPr>
+        <w:t>ית"ן</w:t>
+      </w:r>
+      <w:proofErr w:type="spellEnd"/>
+      <w:r>
+        <w:rPr>
+          <w:rFonts w:hint="cs"/>
+          <w:rtl/>
+        </w:rPr>
+        <w:t xml:space="preserve"> מסוג מספר</w:t>
+      </w:r>
+      <w:r>
+        <w:rPr>
+          <w:rFonts w:hint="cs"/>
+          <w:rtl/>
+        </w:rPr>
+        <w:t>.</w:t>
+      </w:r>
+    </w:p>
+    <w:p>
+      <w:pPr>
+        <w:pStyle w:val="ListParagraph"/>
+        <w:numPr>
+          <w:ilvl w:val="0"/>
+          <w:numId w:val="10"/>
+        </w:numPr>
+      </w:pPr>
+      <w:r>
+        <w:rPr>
+          <w:rFonts w:hint="cs"/>
+          <w:rtl/>
+        </w:rPr>
+        <w:t xml:space="preserve">מאפיין </w:t>
+      </w:r>
+      <w:r>
+        <w:rPr>
+          <w:rFonts w:hint="cs"/>
+          <w:rtl/>
+        </w:rPr>
+        <w:t>זמן אבוד מסוג מספר</w:t>
+      </w:r>
+      <w:r>
+        <w:rPr>
+          <w:rFonts w:hint="cs"/>
+          <w:rtl/>
+        </w:rPr>
+        <w:t>.</w:t>
+      </w:r>
+    </w:p>
+    <w:p>
+      <w:pPr>
+        <w:pStyle w:val="ListParagraph"/>
+        <w:numPr>
+          <w:ilvl w:val="0"/>
+          <w:numId w:val="10"/>
+        </w:numPr>
+      </w:pPr>
+      <w:r>
+        <w:rPr>
+          <w:rFonts w:hint="cs"/>
+          <w:rtl/>
+        </w:rPr>
+        <w:t xml:space="preserve">מאפיין </w:t>
+      </w:r>
+      <w:r>
+        <w:rPr>
+          <w:rFonts w:hint="cs"/>
+          <w:rtl/>
+        </w:rPr>
+        <w:t>כיוון מטרו מסוג מספר</w:t>
+      </w:r>
+      <w:r>
+        <w:rPr>
+          <w:rFonts w:hint="cs"/>
+          <w:rtl/>
+        </w:rPr>
+        <w:t>.</w:t>
+      </w:r>
+    </w:p>
+    <w:p>
+      <w:pPr>
+        <w:pStyle w:val="ListParagraph"/>
+        <w:numPr>
+          <w:ilvl w:val="0"/>
+          <w:numId w:val="10"/>
+        </w:numPr>
+      </w:pPr>
+      <w:r>
+        <w:rPr>
+          <w:rFonts w:hint="cs"/>
+          <w:rtl/>
+        </w:rPr>
+        <w:t>מאפיין כיוון רק"ל מקורי מסוג רשימה</w:t>
+      </w:r>
+      <w:r>
+        <w:rPr>
+          <w:rFonts w:hint="cs"/>
+          <w:rtl/>
+        </w:rPr>
+        <w:t>.</w:t>
+      </w:r>
+      <w:r>
+        <w:rPr>
+          <w:rtl/>
+        </w:rPr>
+        <w:br/>
+      </w:r>
+      <w:r>
+        <w:rPr>
+          <w:rFonts w:hint="cs"/>
+          <w:rtl/>
+        </w:rPr>
+        <w:t>מאפיין זה מגיע כרשימה, הוא מתורגם למספר בעזרת מתודה של המחלקה המיועדת לכך.</w:t>
+      </w:r>
+    </w:p>
+    <w:p>
+      <w:pPr>
+        <w:rPr>
+          <w:rtl/>
+        </w:rPr>
+      </w:pPr>
+    </w:p>
+    <w:p>
+      <w:pPr>
+        <w:rPr>
+          <w:b/>
+          <w:bCs/>
+        </w:rPr>
+      </w:pPr>
+      <w:r>
+        <w:rPr>
+          <w:b/>
+          <w:bCs/>
+        </w:rPr>
+        <w:t>Getter / Setter</w:t>
+      </w:r>
+    </w:p>
+    <w:p>
+      <w:pPr>
+        <w:rPr>
+          <w:rtl/>
+        </w:rPr>
+      </w:pPr>
+      <w:r>
+        <w:rPr>
+          <w:rFonts w:hint="cs"/>
+          <w:rtl/>
+        </w:rPr>
+        <w:t xml:space="preserve">הסבר לגבי </w:t>
+      </w:r>
+      <w:proofErr w:type="spellStart"/>
+      <w:r>
+        <w:rPr>
+          <w:rFonts w:hint="cs"/>
+          <w:rtl/>
+        </w:rPr>
+        <w:t>גטרים</w:t>
+      </w:r>
+      <w:proofErr w:type="spellEnd"/>
+      <w:r>
+        <w:rPr>
+          <w:rFonts w:hint="cs"/>
+          <w:rtl/>
+        </w:rPr>
+        <w:t xml:space="preserve"> וסטרים מופיע בחלק </w:t>
+      </w:r>
+      <w:r>
+        <w:t>Main Diagram</w:t>
+      </w:r>
+      <w:r>
+        <w:rPr>
+          <w:rFonts w:hint="cs"/>
+          <w:rtl/>
+        </w:rPr>
+        <w:t xml:space="preserve">. </w:t>
+      </w:r>
+    </w:p>
+    <w:p>
+      <w:pPr>
+        <w:rPr>
+          <w:b/>
+          <w:bCs/>
+          <w:sz w:val="20"/>
+          <w:szCs w:val="20"/>
+          <w:rtl/>
+        </w:rPr>
+      </w:pPr>
+      <w:r>
+        <w:rPr>
+          <w:rFonts w:hint="cs"/>
+          <w:b/>
+          <w:bCs/>
+          <w:sz w:val="20"/>
+          <w:szCs w:val="20"/>
+          <w:rtl/>
+        </w:rPr>
+        <w:t xml:space="preserve">נשים לב, כי לא ניתן לגשת למאפיין ללא שימוש </w:t>
+      </w:r>
+      <w:proofErr w:type="spellStart"/>
+      <w:r>
+        <w:rPr>
+          <w:rFonts w:hint="cs"/>
+          <w:b/>
+          <w:bCs/>
+          <w:sz w:val="20"/>
+          <w:szCs w:val="20"/>
+          <w:rtl/>
+        </w:rPr>
+        <w:t>בגטר</w:t>
+      </w:r>
+      <w:proofErr w:type="spellEnd"/>
+      <w:r>
+        <w:rPr>
+          <w:rFonts w:hint="cs"/>
+          <w:b/>
+          <w:bCs/>
+          <w:sz w:val="20"/>
+          <w:szCs w:val="20"/>
+          <w:rtl/>
+        </w:rPr>
+        <w:t xml:space="preserve"> או סטר המתאים. </w:t>
+      </w:r>
+    </w:p>
+    <w:tbl>
+      <w:tblPr>
+        <w:tblStyle w:val="TableGrid"/>
+        <w:tblpPr w:leftFromText="180" w:rightFromText="180" w:vertAnchor="text" w:horzAnchor="margin" w:tblpY="246"/>
+        <w:tblW w:w="0" w:type="auto"/>
+        <w:tblBorders>
+          <w:top w:val="none" w:sz="0" w:space="0" w:color="auto"/>
+          <w:left w:val="none" w:sz="0" w:space="0" w:color="auto"/>
+          <w:bottom w:val="none" w:sz="0" w:space="0" w:color="auto"/>
+          <w:right w:val="none" w:sz="0" w:space="0" w:color="auto"/>
+          <w:insideH w:val="none" w:sz="0" w:space="0" w:color="auto"/>
+          <w:insideV w:val="none" w:sz="0" w:space="0" w:color="auto"/>
+        </w:tblBorders>
+        <w:tblLook w:val="04A0" w:firstRow="1" w:lastRow="0" w:firstColumn="1" w:lastColumn="0" w:noHBand="0" w:noVBand="1"/>
+      </w:tblPr>
+      <w:tblGrid>
+        <w:gridCol w:w="1980"/>
+        <w:gridCol w:w="2551"/>
+        <w:gridCol w:w="5925"/>
+      </w:tblGrid>
+      <w:tr>
+        <w:tc>
+          <w:tcPr>
+            <w:tcW w:w="1980" w:type="dxa"/>
+          </w:tcPr>
+          <w:p>
+            <w:pPr>
+              <w:bidi w:val="0"/>
+              <w:jc w:val="center"/>
+              <w:rPr>
+                <w:b/>
+                <w:bCs/>
+              </w:rPr>
+            </w:pPr>
+            <w:r>
+              <w:rPr>
+                <w:b/>
+                <w:bCs/>
+              </w:rPr>
+              <w:t>Getter / Setter</w:t>
+            </w:r>
+          </w:p>
+        </w:tc>
+        <w:tc>
+          <w:tcPr>
+            <w:tcW w:w="2551" w:type="dxa"/>
+          </w:tcPr>
+          <w:p>
+            <w:pPr>
+              <w:bidi w:val="0"/>
+              <w:jc w:val="center"/>
+              <w:rPr>
+                <w:b/>
+                <w:bCs/>
+              </w:rPr>
+            </w:pPr>
+            <w:r>
+              <w:rPr>
+                <w:b/>
+                <w:bCs/>
+              </w:rPr>
+              <w:t>Property</w:t>
+            </w:r>
+          </w:p>
+        </w:tc>
+        <w:tc>
+          <w:tcPr>
+            <w:tcW w:w="5925" w:type="dxa"/>
+          </w:tcPr>
+          <w:p>
+            <w:pPr>
+              <w:bidi w:val="0"/>
+              <w:jc w:val="center"/>
+              <w:rPr>
+                <w:b/>
+                <w:bCs/>
+                <w:rtl/>
+              </w:rPr>
+            </w:pPr>
+            <w:r>
+              <w:rPr>
+                <w:b/>
+                <w:bCs/>
+              </w:rPr>
+              <w:t>info</w:t>
+            </w:r>
+          </w:p>
+        </w:tc>
+      </w:tr>
+      <w:tr>
+        <w:tc>
+          <w:tcPr>
+            <w:tcW w:w="1980" w:type="dxa"/>
+          </w:tcPr>
+          <w:p>
+            <w:pPr>
+              <w:bidi w:val="0"/>
+            </w:pPr>
+            <w:proofErr w:type="spellStart"/>
+            <w:r>
+              <w:t>LRT_Dir</w:t>
+            </w:r>
+            <w:proofErr w:type="spellEnd"/>
+          </w:p>
+        </w:tc>
+        <w:tc>
+          <w:tcPr>
+            <w:tcW w:w="2551" w:type="dxa"/>
+          </w:tcPr>
+          <w:p>
+            <w:pPr>
+              <w:bidi w:val="0"/>
+            </w:pPr>
+            <w:proofErr w:type="gramStart"/>
+            <w:r>
+              <w:t>self._</w:t>
+            </w:r>
+            <w:proofErr w:type="gramEnd"/>
+            <w:r>
+              <w:t>_</w:t>
+            </w:r>
+            <w:proofErr w:type="spellStart"/>
+            <w:r>
+              <w:t>LRT_Dir</w:t>
+            </w:r>
+            <w:proofErr w:type="spellEnd"/>
+          </w:p>
+        </w:tc>
+        <w:tc>
+          <w:tcPr>
+            <w:tcW w:w="5925" w:type="dxa"/>
+          </w:tcPr>
+          <w:p>
+            <w:pPr>
+              <w:keepNext/>
+              <w:rPr>
+                <w:rtl/>
+              </w:rPr>
+            </w:pPr>
+            <w:r>
+              <w:rPr>
+                <w:rFonts w:hint="cs"/>
+                <w:rtl/>
+              </w:rPr>
+              <w:t xml:space="preserve">גישה אל מאפיין </w:t>
+            </w:r>
+            <w:r>
+              <w:rPr>
+                <w:rFonts w:hint="cs"/>
+                <w:rtl/>
+              </w:rPr>
+              <w:t>כיוון רק"ל מסוג מספר</w:t>
+            </w:r>
+            <w:r>
+              <w:rPr>
+                <w:rFonts w:hint="cs"/>
+                <w:rtl/>
+              </w:rPr>
+              <w:t>.</w:t>
+            </w:r>
+          </w:p>
+        </w:tc>
+      </w:tr>
+      <w:tr>
+        <w:tc>
+          <w:tcPr>
+            <w:tcW w:w="1980" w:type="dxa"/>
+          </w:tcPr>
+          <w:p>
+            <w:pPr>
+              <w:bidi w:val="0"/>
+            </w:pPr>
+            <w:r>
+              <w:t>CYC_TIME</w:t>
+            </w:r>
+          </w:p>
+        </w:tc>
+        <w:tc>
+          <w:tcPr>
+            <w:tcW w:w="2551" w:type="dxa"/>
+          </w:tcPr>
+          <w:p>
+            <w:pPr>
+              <w:bidi w:val="0"/>
+            </w:pPr>
+            <w:proofErr w:type="gramStart"/>
+            <w:r>
+              <w:t>self._</w:t>
+            </w:r>
+            <w:proofErr w:type="gramEnd"/>
+            <w:r>
+              <w:t>_</w:t>
+            </w:r>
+            <w:proofErr w:type="spellStart"/>
+            <w:r>
+              <w:t>cycle_time</w:t>
+            </w:r>
+            <w:proofErr w:type="spellEnd"/>
+          </w:p>
+        </w:tc>
+        <w:tc>
+          <w:tcPr>
+            <w:tcW w:w="5925" w:type="dxa"/>
+          </w:tcPr>
+          <w:p>
+            <w:pPr>
+              <w:keepNext/>
+              <w:rPr>
+                <w:rtl/>
+              </w:rPr>
+            </w:pPr>
+            <w:r>
+              <w:rPr>
+                <w:rtl/>
+              </w:rPr>
+              <w:t xml:space="preserve">גישה אל מאפיין </w:t>
+            </w:r>
+            <w:r>
+              <w:rPr>
+                <w:rFonts w:hint="cs"/>
+                <w:rtl/>
+              </w:rPr>
+              <w:t>זמן מחזור מסוג מספר</w:t>
+            </w:r>
+            <w:r>
+              <w:rPr>
+                <w:rFonts w:hint="cs"/>
+                <w:rtl/>
+              </w:rPr>
+              <w:t>.</w:t>
+            </w:r>
+          </w:p>
+        </w:tc>
+      </w:tr>
+      <w:tr>
+        <w:tc>
+          <w:tcPr>
+            <w:tcW w:w="1980" w:type="dxa"/>
+          </w:tcPr>
+          <w:p>
+            <w:pPr>
+              <w:bidi w:val="0"/>
+            </w:pPr>
+            <w:r>
+              <w:t>LRT_LOST_TIME</w:t>
+            </w:r>
+          </w:p>
+        </w:tc>
+        <w:tc>
+          <w:tcPr>
+            <w:tcW w:w="2551" w:type="dxa"/>
+          </w:tcPr>
+          <w:p>
+            <w:pPr>
+              <w:tabs>
+                <w:tab w:val="left" w:pos="1135"/>
+              </w:tabs>
+              <w:bidi w:val="0"/>
+            </w:pPr>
+            <w:proofErr w:type="gramStart"/>
+            <w:r>
+              <w:t>self._</w:t>
+            </w:r>
+            <w:proofErr w:type="gramEnd"/>
+            <w:r>
+              <w:t>_</w:t>
+            </w:r>
+            <w:proofErr w:type="spellStart"/>
+            <w:r>
+              <w:t>train_lost_time</w:t>
+            </w:r>
+            <w:proofErr w:type="spellEnd"/>
+          </w:p>
+        </w:tc>
+        <w:tc>
+          <w:tcPr>
+            <w:tcW w:w="5925" w:type="dxa"/>
+          </w:tcPr>
+          <w:p>
+            <w:pPr>
+              <w:keepNext/>
+              <w:rPr>
+                <w:rtl/>
+              </w:rPr>
+            </w:pPr>
+            <w:r>
+              <w:rPr>
+                <w:rtl/>
+              </w:rPr>
+              <w:t xml:space="preserve">גישה אל מאפיין </w:t>
+            </w:r>
+            <w:r>
+              <w:rPr>
+                <w:rFonts w:hint="cs"/>
+                <w:rtl/>
+              </w:rPr>
+              <w:t>זמן רק"ל אבוד מסוג מספר.</w:t>
+            </w:r>
+          </w:p>
+        </w:tc>
+      </w:tr>
+      <w:tr>
+        <w:tc>
+          <w:tcPr>
+            <w:tcW w:w="1980" w:type="dxa"/>
+          </w:tcPr>
+          <w:p>
+            <w:pPr>
+              <w:bidi w:val="0"/>
+            </w:pPr>
+            <w:r>
+              <w:t>LRT_HDWAY</w:t>
+            </w:r>
+          </w:p>
+        </w:tc>
+        <w:tc>
+          <w:tcPr>
+            <w:tcW w:w="2551" w:type="dxa"/>
+          </w:tcPr>
+          <w:p>
+            <w:pPr>
+              <w:tabs>
+                <w:tab w:val="left" w:pos="1135"/>
+              </w:tabs>
+              <w:bidi w:val="0"/>
+            </w:pPr>
+            <w:proofErr w:type="gramStart"/>
+            <w:r>
+              <w:t>self._</w:t>
+            </w:r>
+            <w:proofErr w:type="gramEnd"/>
+            <w:r>
+              <w:t>_</w:t>
+            </w:r>
+            <w:proofErr w:type="spellStart"/>
+            <w:r>
+              <w:t>train_headway</w:t>
+            </w:r>
+            <w:proofErr w:type="spellEnd"/>
+          </w:p>
+        </w:tc>
+        <w:tc>
+          <w:tcPr>
+            <w:tcW w:w="5925" w:type="dxa"/>
+          </w:tcPr>
+          <w:p>
+            <w:pPr>
+              <w:keepNext/>
+              <w:rPr>
+                <w:rtl/>
+              </w:rPr>
+            </w:pPr>
+            <w:r>
+              <w:rPr>
+                <w:rtl/>
+              </w:rPr>
+              <w:t xml:space="preserve">גישה אל מאפיין </w:t>
+            </w:r>
+            <w:r>
+              <w:rPr>
+                <w:rFonts w:hint="cs"/>
+                <w:rtl/>
+              </w:rPr>
+              <w:t>זמן בין רכבות.</w:t>
+            </w:r>
+          </w:p>
+        </w:tc>
+      </w:tr>
+      <w:tr>
+        <w:tc>
+          <w:tcPr>
+            <w:tcW w:w="1980" w:type="dxa"/>
+          </w:tcPr>
+          <w:p>
+            <w:pPr>
+              <w:bidi w:val="0"/>
+              <w:rPr>
+                <w:rFonts w:hint="cs"/>
+              </w:rPr>
+            </w:pPr>
+            <w:r>
+              <w:t>LRT_MCU</w:t>
+            </w:r>
+          </w:p>
+        </w:tc>
+        <w:tc>
+          <w:tcPr>
+            <w:tcW w:w="2551" w:type="dxa"/>
+          </w:tcPr>
+          <w:p>
+            <w:pPr>
+              <w:tabs>
+                <w:tab w:val="left" w:pos="1135"/>
+              </w:tabs>
+              <w:bidi w:val="0"/>
+            </w:pPr>
+            <w:proofErr w:type="spellStart"/>
+            <w:proofErr w:type="gramStart"/>
+            <w:r>
+              <w:t>self._</w:t>
+            </w:r>
+            <w:proofErr w:type="gramEnd"/>
+            <w:r>
+              <w:t>_MCU</w:t>
+            </w:r>
+            <w:proofErr w:type="spellEnd"/>
+          </w:p>
+        </w:tc>
+        <w:tc>
+          <w:tcPr>
+            <w:tcW w:w="5925" w:type="dxa"/>
+          </w:tcPr>
+          <w:p>
+            <w:pPr>
+              <w:keepNext/>
+              <w:rPr>
+                <w:rtl/>
+              </w:rPr>
+            </w:pPr>
+            <w:r>
+              <w:rPr>
+                <w:rtl/>
+              </w:rPr>
+              <w:t xml:space="preserve">גישה אל מאפיין </w:t>
+            </w:r>
+            <w:r>
+              <w:rPr>
+                <w:rtl/>
+              </w:rPr>
+              <w:t xml:space="preserve">מקדם </w:t>
+            </w:r>
+            <w:proofErr w:type="spellStart"/>
+            <w:r>
+              <w:rPr>
+                <w:rtl/>
+              </w:rPr>
+              <w:t>ית"ן</w:t>
+            </w:r>
+            <w:proofErr w:type="spellEnd"/>
+            <w:r>
+              <w:rPr>
+                <w:rtl/>
+              </w:rPr>
+              <w:t xml:space="preserve"> מסוג מספר</w:t>
+            </w:r>
+            <w:r>
+              <w:rPr>
+                <w:rFonts w:hint="cs"/>
+                <w:rtl/>
+              </w:rPr>
+              <w:t>.</w:t>
+            </w:r>
+          </w:p>
+        </w:tc>
+      </w:tr>
+      <w:tr>
+        <w:tc>
+          <w:tcPr>
+            <w:tcW w:w="1980" w:type="dxa"/>
+          </w:tcPr>
+          <w:p>
+            <w:pPr>
+              <w:bidi w:val="0"/>
+            </w:pPr>
+            <w:r>
+              <w:t>GEN_LOST_TIME</w:t>
+            </w:r>
+          </w:p>
+        </w:tc>
+        <w:tc>
+          <w:tcPr>
+            <w:tcW w:w="2551" w:type="dxa"/>
+          </w:tcPr>
+          <w:p>
+            <w:pPr>
+              <w:tabs>
+                <w:tab w:val="left" w:pos="1135"/>
+              </w:tabs>
+              <w:bidi w:val="0"/>
+            </w:pPr>
+            <w:proofErr w:type="gramStart"/>
+            <w:r>
+              <w:t>self._</w:t>
+            </w:r>
+            <w:proofErr w:type="gramEnd"/>
+            <w:r>
+              <w:t>_</w:t>
+            </w:r>
+            <w:proofErr w:type="spellStart"/>
+            <w:r>
+              <w:t>lost_time</w:t>
+            </w:r>
+            <w:proofErr w:type="spellEnd"/>
+          </w:p>
+        </w:tc>
+        <w:tc>
+          <w:tcPr>
+            <w:tcW w:w="5925" w:type="dxa"/>
+          </w:tcPr>
+          <w:p>
+            <w:pPr>
+              <w:keepNext/>
+              <w:rPr>
+                <w:rtl/>
+              </w:rPr>
+            </w:pPr>
+            <w:r>
+              <w:rPr>
+                <w:rtl/>
+              </w:rPr>
+              <w:t xml:space="preserve">גישה אל מאפיין </w:t>
+            </w:r>
+            <w:r>
+              <w:rPr>
+                <w:rtl/>
+              </w:rPr>
+              <w:t>זמן אבוד מסוג מספר.</w:t>
+            </w:r>
+          </w:p>
+        </w:tc>
+      </w:tr>
+      <w:tr>
+        <w:tc>
+          <w:tcPr>
+            <w:tcW w:w="1980" w:type="dxa"/>
+          </w:tcPr>
+          <w:p>
+            <w:pPr>
+              <w:bidi w:val="0"/>
+              <w:rPr>
+                <w:rFonts w:hint="cs"/>
+              </w:rPr>
+            </w:pPr>
+            <w:proofErr w:type="spellStart"/>
+            <w:r>
+              <w:t>Metro_Dir</w:t>
+            </w:r>
+            <w:proofErr w:type="spellEnd"/>
+          </w:p>
+        </w:tc>
+        <w:tc>
+          <w:tcPr>
+            <w:tcW w:w="2551" w:type="dxa"/>
+          </w:tcPr>
+          <w:p>
+            <w:pPr>
+              <w:tabs>
+                <w:tab w:val="left" w:pos="1135"/>
+              </w:tabs>
+              <w:bidi w:val="0"/>
+            </w:pPr>
+            <w:proofErr w:type="gramStart"/>
+            <w:r>
+              <w:t>self._</w:t>
+            </w:r>
+            <w:proofErr w:type="gramEnd"/>
+            <w:r>
+              <w:t>_</w:t>
+            </w:r>
+            <w:proofErr w:type="spellStart"/>
+            <w:r>
+              <w:t>Metro_Dir</w:t>
+            </w:r>
+            <w:proofErr w:type="spellEnd"/>
+          </w:p>
+        </w:tc>
+        <w:tc>
+          <w:tcPr>
+            <w:tcW w:w="5925" w:type="dxa"/>
+          </w:tcPr>
+          <w:p>
+            <w:pPr>
+              <w:keepNext/>
+              <w:rPr>
+                <w:rtl/>
+              </w:rPr>
+            </w:pPr>
+            <w:r>
+              <w:rPr>
+                <w:rtl/>
+              </w:rPr>
+              <w:t xml:space="preserve">גישה אל מאפיין </w:t>
+            </w:r>
+            <w:r>
+              <w:rPr>
+                <w:rtl/>
+              </w:rPr>
+              <w:t>כיוון מטרו מסוג מספר.</w:t>
+            </w:r>
+          </w:p>
+        </w:tc>
+      </w:tr>
+      <w:tr>
+        <w:tc>
+          <w:tcPr>
+            <w:tcW w:w="1980" w:type="dxa"/>
+          </w:tcPr>
+          <w:p>
+            <w:pPr>
+              <w:bidi w:val="0"/>
+              <w:rPr>
+                <w:rFonts w:hint="cs"/>
+              </w:rPr>
+            </w:pPr>
+            <w:proofErr w:type="spellStart"/>
+            <w:r>
+              <w:t>LRT_Orig</w:t>
+            </w:r>
+            <w:proofErr w:type="spellEnd"/>
+          </w:p>
+        </w:tc>
+        <w:tc>
+          <w:tcPr>
+            <w:tcW w:w="2551" w:type="dxa"/>
+          </w:tcPr>
+          <w:p>
+            <w:pPr>
+              <w:tabs>
+                <w:tab w:val="left" w:pos="1135"/>
+              </w:tabs>
+              <w:bidi w:val="0"/>
+            </w:pPr>
+            <w:proofErr w:type="gramStart"/>
+            <w:r>
+              <w:t>self._</w:t>
+            </w:r>
+            <w:proofErr w:type="gramEnd"/>
+            <w:r>
+              <w:t>_</w:t>
+            </w:r>
+            <w:proofErr w:type="spellStart"/>
+            <w:r>
+              <w:t>LRT_orig_dir</w:t>
+            </w:r>
+            <w:proofErr w:type="spellEnd"/>
+          </w:p>
+        </w:tc>
+        <w:tc>
+          <w:tcPr>
+            <w:tcW w:w="5925" w:type="dxa"/>
+          </w:tcPr>
+          <w:p>
+            <w:pPr>
+              <w:keepNext/>
+              <w:rPr>
+                <w:rtl/>
+              </w:rPr>
+            </w:pPr>
+            <w:r>
+              <w:rPr>
+                <w:rtl/>
+              </w:rPr>
+              <w:t xml:space="preserve">גישה אל מאפיין </w:t>
+            </w:r>
+            <w:r>
+              <w:rPr>
+                <w:rtl/>
+              </w:rPr>
+              <w:t>כיוון רק"ל מקורי מסוג רשימה.</w:t>
+            </w:r>
+          </w:p>
+        </w:tc>
+      </w:tr>
+    </w:tbl>
+    <w:p>
+      <w:pPr>
+        <w:rPr>
+          <w:b/>
+          <w:bCs/>
+          <w:rtl/>
+        </w:rPr>
+      </w:pPr>
+    </w:p>
+    <w:p>
+      <w:pPr>
+        <w:rPr>
+          <w:b/>
+          <w:bCs/>
+          <w:rtl/>
+        </w:rPr>
+      </w:pPr>
+      <w:r>
+        <w:rPr>
+          <w:b/>
+          <w:bCs/>
+          <w:rtl/>
+        </w:rPr>
         <w:br w:type="page"/>
       </w:r>
+    </w:p>
+    <w:p>
+      <w:pPr>
+        <w:rPr>
+          <w:b/>
+          <w:bCs/>
+          <w:rtl/>
+        </w:rPr>
+      </w:pPr>
+      <w:r>
+        <w:rPr>
+          <w:rFonts w:hint="cs"/>
+          <w:b/>
+          <w:bCs/>
+          <w:rtl/>
+        </w:rPr>
+        <w:lastRenderedPageBreak/>
+        <w:t>פירוט מתודות המחלקה</w:t>
+      </w:r>
+    </w:p>
+    <w:p>
+      <w:pPr>
+        <w:shd w:val="clear" w:color="auto" w:fill="2B2B2B"/>
+        <w:tabs>
+          <w:tab w:val="left" w:pos="916"/>
+          <w:tab w:val="left" w:pos="1832"/>
+          <w:tab w:val="left" w:pos="2748"/>
+          <w:tab w:val="left" w:pos="3664"/>
+          <w:tab w:val="left" w:pos="4580"/>
+          <w:tab w:val="left" w:pos="5496"/>
+          <w:tab w:val="left" w:pos="6412"/>
+          <w:tab w:val="left" w:pos="7328"/>
+          <w:tab w:val="left" w:pos="8244"/>
+          <w:tab w:val="left" w:pos="9160"/>
+          <w:tab w:val="left" w:pos="10076"/>
+          <w:tab w:val="left" w:pos="10992"/>
+          <w:tab w:val="left" w:pos="11908"/>
+          <w:tab w:val="left" w:pos="12824"/>
+          <w:tab w:val="left" w:pos="13740"/>
+          <w:tab w:val="left" w:pos="14656"/>
+        </w:tabs>
+        <w:bidi w:val="0"/>
+        <w:rPr>
+          <w:rFonts w:ascii="Courier New" w:eastAsia="Times New Roman" w:hAnsi="Courier New" w:cs="Courier New"/>
+          <w:color w:val="A9B7C6"/>
+          <w:sz w:val="20"/>
+          <w:szCs w:val="20"/>
+        </w:rPr>
+      </w:pPr>
+      <w:r>
+        <w:rPr>
+          <w:rFonts w:ascii="Courier New" w:eastAsia="Times New Roman" w:hAnsi="Courier New" w:cs="Courier New"/>
+          <w:color w:val="CC7832"/>
+          <w:sz w:val="20"/>
+          <w:szCs w:val="20"/>
+        </w:rPr>
+        <w:t xml:space="preserve">def </w:t>
+      </w:r>
+      <w:proofErr w:type="spellStart"/>
+      <w:r>
+        <w:rPr>
+          <w:rFonts w:ascii="Courier New" w:eastAsia="Times New Roman" w:hAnsi="Courier New" w:cs="Courier New"/>
+          <w:color w:val="FFC66D"/>
+          <w:sz w:val="20"/>
+          <w:szCs w:val="20"/>
+        </w:rPr>
+        <w:t>lrt_orig_to_dir</w:t>
+      </w:r>
+      <w:proofErr w:type="spellEnd"/>
+      <w:r>
+        <w:rPr>
+          <w:rFonts w:ascii="Courier New" w:eastAsia="Times New Roman" w:hAnsi="Courier New" w:cs="Courier New"/>
+          <w:color w:val="A9B7C6"/>
+          <w:sz w:val="20"/>
+          <w:szCs w:val="20"/>
+        </w:rPr>
+        <w:t>(</w:t>
+      </w:r>
+      <w:r>
+        <w:rPr>
+          <w:rFonts w:ascii="Courier New" w:eastAsia="Times New Roman" w:hAnsi="Courier New" w:cs="Courier New"/>
+          <w:color w:val="94558D"/>
+          <w:sz w:val="20"/>
+          <w:szCs w:val="20"/>
+        </w:rPr>
+        <w:t>self</w:t>
+      </w:r>
+      <w:r>
+        <w:rPr>
+          <w:rFonts w:ascii="Courier New" w:eastAsia="Times New Roman" w:hAnsi="Courier New" w:cs="Courier New"/>
+          <w:color w:val="A9B7C6"/>
+          <w:sz w:val="20"/>
+          <w:szCs w:val="20"/>
+        </w:rPr>
+        <w:t>):</w:t>
+      </w:r>
+      <w:r>
+        <w:rPr>
+          <w:rFonts w:ascii="Courier New" w:eastAsia="Times New Roman" w:hAnsi="Courier New" w:cs="Courier New"/>
+          <w:color w:val="A9B7C6"/>
+          <w:sz w:val="20"/>
+          <w:szCs w:val="20"/>
+        </w:rPr>
+        <w:br/>
+        <w:t xml:space="preserve">    </w:t>
+      </w:r>
+      <w:r>
+        <w:rPr>
+          <w:rFonts w:ascii="Courier New" w:eastAsia="Times New Roman" w:hAnsi="Courier New" w:cs="Courier New"/>
+          <w:i/>
+          <w:iCs/>
+          <w:color w:val="629755"/>
+          <w:sz w:val="20"/>
+          <w:szCs w:val="20"/>
+        </w:rPr>
+        <w:t>"""The method translates the received LRT direction to a number that represents that LRT direction,</w:t>
+      </w:r>
+      <w:r>
+        <w:rPr>
+          <w:rFonts w:ascii="Courier New" w:eastAsia="Times New Roman" w:hAnsi="Courier New" w:cs="Courier New"/>
+          <w:i/>
+          <w:iCs/>
+          <w:color w:val="629755"/>
+          <w:sz w:val="20"/>
+          <w:szCs w:val="20"/>
+        </w:rPr>
+        <w:t xml:space="preserve"> </w:t>
+      </w:r>
+      <w:r>
+        <w:rPr>
+          <w:rFonts w:ascii="Courier New" w:eastAsia="Times New Roman" w:hAnsi="Courier New" w:cs="Courier New"/>
+          <w:i/>
+          <w:iCs/>
+          <w:color w:val="629755"/>
+          <w:sz w:val="20"/>
+          <w:szCs w:val="20"/>
+        </w:rPr>
+        <w:t xml:space="preserve">stored in </w:t>
+      </w:r>
+      <w:proofErr w:type="spellStart"/>
+      <w:r>
+        <w:rPr>
+          <w:rFonts w:ascii="Courier New" w:eastAsia="Times New Roman" w:hAnsi="Courier New" w:cs="Courier New"/>
+          <w:i/>
+          <w:iCs/>
+          <w:color w:val="629755"/>
+          <w:sz w:val="20"/>
+          <w:szCs w:val="20"/>
+        </w:rPr>
+        <w:t>LRT_Dir</w:t>
+      </w:r>
+      <w:proofErr w:type="spellEnd"/>
+      <w:r>
+        <w:rPr>
+          <w:rFonts w:ascii="Courier New" w:eastAsia="Times New Roman" w:hAnsi="Courier New" w:cs="Courier New"/>
+          <w:i/>
+          <w:iCs/>
+          <w:color w:val="629755"/>
+          <w:sz w:val="20"/>
+          <w:szCs w:val="20"/>
+        </w:rPr>
+        <w:t>.</w:t>
+      </w:r>
+      <w:r>
+        <w:rPr>
+          <w:rFonts w:ascii="Courier New" w:eastAsia="Times New Roman" w:hAnsi="Courier New" w:cs="Courier New"/>
+          <w:i/>
+          <w:iCs/>
+          <w:color w:val="629755"/>
+          <w:sz w:val="20"/>
+          <w:szCs w:val="20"/>
+        </w:rPr>
+        <w:br/>
+      </w:r>
+      <w:r>
+        <w:rPr>
+          <w:rFonts w:ascii="Courier New" w:eastAsia="Times New Roman" w:hAnsi="Courier New" w:cs="Courier New"/>
+          <w:i/>
+          <w:iCs/>
+          <w:color w:val="629755"/>
+          <w:sz w:val="20"/>
+          <w:szCs w:val="20"/>
+        </w:rPr>
+        <w:br/>
+        <w:t xml:space="preserve">    [North &amp; South , East &amp; West] -&gt;  0/1/2/3</w:t>
+      </w:r>
+      <w:r>
+        <w:rPr>
+          <w:rFonts w:ascii="Courier New" w:eastAsia="Times New Roman" w:hAnsi="Courier New" w:cs="Courier New"/>
+          <w:i/>
+          <w:iCs/>
+          <w:color w:val="629755"/>
+          <w:sz w:val="20"/>
+          <w:szCs w:val="20"/>
+        </w:rPr>
+        <w:br/>
+        <w:t xml:space="preserve">    0 = no LRT</w:t>
+      </w:r>
+      <w:r>
+        <w:rPr>
+          <w:rFonts w:ascii="Courier New" w:eastAsia="Times New Roman" w:hAnsi="Courier New" w:cs="Courier New"/>
+          <w:i/>
+          <w:iCs/>
+          <w:color w:val="629755"/>
+          <w:sz w:val="20"/>
+          <w:szCs w:val="20"/>
+        </w:rPr>
+        <w:br/>
+        <w:t xml:space="preserve">    1 = North &amp; South</w:t>
+      </w:r>
+      <w:r>
+        <w:rPr>
+          <w:rFonts w:ascii="Courier New" w:eastAsia="Times New Roman" w:hAnsi="Courier New" w:cs="Courier New"/>
+          <w:i/>
+          <w:iCs/>
+          <w:color w:val="629755"/>
+          <w:sz w:val="20"/>
+          <w:szCs w:val="20"/>
+        </w:rPr>
+        <w:br/>
+        <w:t xml:space="preserve">    2 = East &amp; West</w:t>
+      </w:r>
+      <w:r>
+        <w:rPr>
+          <w:rFonts w:ascii="Courier New" w:eastAsia="Times New Roman" w:hAnsi="Courier New" w:cs="Courier New"/>
+          <w:i/>
+          <w:iCs/>
+          <w:color w:val="629755"/>
+          <w:sz w:val="20"/>
+          <w:szCs w:val="20"/>
+        </w:rPr>
+        <w:br/>
+        <w:t xml:space="preserve">    3 = North, South, East &amp; West</w:t>
+      </w:r>
+      <w:r>
+        <w:rPr>
+          <w:rFonts w:ascii="Courier New" w:eastAsia="Times New Roman" w:hAnsi="Courier New" w:cs="Courier New"/>
+          <w:i/>
+          <w:iCs/>
+          <w:color w:val="629755"/>
+          <w:sz w:val="20"/>
+          <w:szCs w:val="20"/>
+        </w:rPr>
+        <w:br/>
+        <w:t xml:space="preserve">    """</w:t>
+      </w:r>
+      <w:r>
+        <w:rPr>
+          <w:rFonts w:ascii="Courier New" w:eastAsia="Times New Roman" w:hAnsi="Courier New" w:cs="Courier New"/>
+          <w:i/>
+          <w:iCs/>
+          <w:color w:val="629755"/>
+          <w:sz w:val="20"/>
+          <w:szCs w:val="20"/>
+        </w:rPr>
+        <w:br/>
+        <w:t xml:space="preserve">    </w:t>
+      </w:r>
+      <w:proofErr w:type="spellStart"/>
+      <w:r>
+        <w:rPr>
+          <w:rFonts w:ascii="Courier New" w:eastAsia="Times New Roman" w:hAnsi="Courier New" w:cs="Courier New"/>
+          <w:color w:val="A9B7C6"/>
+          <w:sz w:val="20"/>
+          <w:szCs w:val="20"/>
+        </w:rPr>
+        <w:t>lrt_options</w:t>
+      </w:r>
+      <w:proofErr w:type="spellEnd"/>
+      <w:r>
+        <w:rPr>
+          <w:rFonts w:ascii="Courier New" w:eastAsia="Times New Roman" w:hAnsi="Courier New" w:cs="Courier New"/>
+          <w:color w:val="A9B7C6"/>
+          <w:sz w:val="20"/>
+          <w:szCs w:val="20"/>
+        </w:rPr>
+        <w:t xml:space="preserve"> = {</w:t>
+      </w:r>
+      <w:r>
+        <w:rPr>
+          <w:rFonts w:ascii="Courier New" w:eastAsia="Times New Roman" w:hAnsi="Courier New" w:cs="Courier New"/>
+          <w:color w:val="6A8759"/>
+          <w:sz w:val="20"/>
+          <w:szCs w:val="20"/>
+        </w:rPr>
+        <w:t>'[0, 0]'</w:t>
+      </w:r>
+      <w:r>
+        <w:rPr>
+          <w:rFonts w:ascii="Courier New" w:eastAsia="Times New Roman" w:hAnsi="Courier New" w:cs="Courier New"/>
+          <w:color w:val="A9B7C6"/>
+          <w:sz w:val="20"/>
+          <w:szCs w:val="20"/>
+        </w:rPr>
+        <w:t xml:space="preserve">: </w:t>
+      </w:r>
+      <w:r>
+        <w:rPr>
+          <w:rFonts w:ascii="Courier New" w:eastAsia="Times New Roman" w:hAnsi="Courier New" w:cs="Courier New"/>
+          <w:color w:val="6897BB"/>
+          <w:sz w:val="20"/>
+          <w:szCs w:val="20"/>
+        </w:rPr>
+        <w:t>0</w:t>
+      </w:r>
+      <w:r>
+        <w:rPr>
+          <w:rFonts w:ascii="Courier New" w:eastAsia="Times New Roman" w:hAnsi="Courier New" w:cs="Courier New"/>
+          <w:color w:val="CC7832"/>
+          <w:sz w:val="20"/>
+          <w:szCs w:val="20"/>
+        </w:rPr>
+        <w:t xml:space="preserve">, </w:t>
+      </w:r>
+      <w:r>
+        <w:rPr>
+          <w:rFonts w:ascii="Courier New" w:eastAsia="Times New Roman" w:hAnsi="Courier New" w:cs="Courier New"/>
+          <w:color w:val="6A8759"/>
+          <w:sz w:val="20"/>
+          <w:szCs w:val="20"/>
+        </w:rPr>
+        <w:t>'[1, 0]'</w:t>
+      </w:r>
+      <w:r>
+        <w:rPr>
+          <w:rFonts w:ascii="Courier New" w:eastAsia="Times New Roman" w:hAnsi="Courier New" w:cs="Courier New"/>
+          <w:color w:val="A9B7C6"/>
+          <w:sz w:val="20"/>
+          <w:szCs w:val="20"/>
+        </w:rPr>
+        <w:t xml:space="preserve">: </w:t>
+      </w:r>
+      <w:r>
+        <w:rPr>
+          <w:rFonts w:ascii="Courier New" w:eastAsia="Times New Roman" w:hAnsi="Courier New" w:cs="Courier New"/>
+          <w:color w:val="6897BB"/>
+          <w:sz w:val="20"/>
+          <w:szCs w:val="20"/>
+        </w:rPr>
+        <w:t>1</w:t>
+      </w:r>
+      <w:r>
+        <w:rPr>
+          <w:rFonts w:ascii="Courier New" w:eastAsia="Times New Roman" w:hAnsi="Courier New" w:cs="Courier New"/>
+          <w:color w:val="CC7832"/>
+          <w:sz w:val="20"/>
+          <w:szCs w:val="20"/>
+        </w:rPr>
+        <w:t xml:space="preserve">, </w:t>
+      </w:r>
+      <w:r>
+        <w:rPr>
+          <w:rFonts w:ascii="Courier New" w:eastAsia="Times New Roman" w:hAnsi="Courier New" w:cs="Courier New"/>
+          <w:color w:val="6A8759"/>
+          <w:sz w:val="20"/>
+          <w:szCs w:val="20"/>
+        </w:rPr>
+        <w:t>'[0, 1]'</w:t>
+      </w:r>
+      <w:r>
+        <w:rPr>
+          <w:rFonts w:ascii="Courier New" w:eastAsia="Times New Roman" w:hAnsi="Courier New" w:cs="Courier New"/>
+          <w:color w:val="A9B7C6"/>
+          <w:sz w:val="20"/>
+          <w:szCs w:val="20"/>
+        </w:rPr>
+        <w:t xml:space="preserve">: </w:t>
+      </w:r>
+      <w:r>
+        <w:rPr>
+          <w:rFonts w:ascii="Courier New" w:eastAsia="Times New Roman" w:hAnsi="Courier New" w:cs="Courier New"/>
+          <w:color w:val="6897BB"/>
+          <w:sz w:val="20"/>
+          <w:szCs w:val="20"/>
+        </w:rPr>
+        <w:t>2</w:t>
+      </w:r>
+      <w:r>
+        <w:rPr>
+          <w:rFonts w:ascii="Courier New" w:eastAsia="Times New Roman" w:hAnsi="Courier New" w:cs="Courier New"/>
+          <w:color w:val="CC7832"/>
+          <w:sz w:val="20"/>
+          <w:szCs w:val="20"/>
+        </w:rPr>
+        <w:t xml:space="preserve">, </w:t>
+      </w:r>
+      <w:r>
+        <w:rPr>
+          <w:rFonts w:ascii="Courier New" w:eastAsia="Times New Roman" w:hAnsi="Courier New" w:cs="Courier New"/>
+          <w:color w:val="6A8759"/>
+          <w:sz w:val="20"/>
+          <w:szCs w:val="20"/>
+        </w:rPr>
+        <w:t>'[1, 1]'</w:t>
+      </w:r>
+      <w:r>
+        <w:rPr>
+          <w:rFonts w:ascii="Courier New" w:eastAsia="Times New Roman" w:hAnsi="Courier New" w:cs="Courier New"/>
+          <w:color w:val="A9B7C6"/>
+          <w:sz w:val="20"/>
+          <w:szCs w:val="20"/>
+        </w:rPr>
+        <w:t xml:space="preserve">: </w:t>
+      </w:r>
+      <w:r>
+        <w:rPr>
+          <w:rFonts w:ascii="Courier New" w:eastAsia="Times New Roman" w:hAnsi="Courier New" w:cs="Courier New"/>
+          <w:color w:val="6897BB"/>
+          <w:sz w:val="20"/>
+          <w:szCs w:val="20"/>
+        </w:rPr>
+        <w:t>3</w:t>
+      </w:r>
+      <w:r>
+        <w:rPr>
+          <w:rFonts w:ascii="Courier New" w:eastAsia="Times New Roman" w:hAnsi="Courier New" w:cs="Courier New"/>
+          <w:color w:val="A9B7C6"/>
+          <w:sz w:val="20"/>
+          <w:szCs w:val="20"/>
+        </w:rPr>
+        <w:t>}</w:t>
+      </w:r>
+      <w:r>
+        <w:rPr>
+          <w:rFonts w:ascii="Courier New" w:eastAsia="Times New Roman" w:hAnsi="Courier New" w:cs="Courier New"/>
+          <w:color w:val="A9B7C6"/>
+          <w:sz w:val="20"/>
+          <w:szCs w:val="20"/>
+        </w:rPr>
+        <w:br/>
+        <w:t xml:space="preserve">    </w:t>
+      </w:r>
+      <w:proofErr w:type="spellStart"/>
+      <w:r>
+        <w:rPr>
+          <w:rFonts w:ascii="Courier New" w:eastAsia="Times New Roman" w:hAnsi="Courier New" w:cs="Courier New"/>
+          <w:color w:val="94558D"/>
+          <w:sz w:val="20"/>
+          <w:szCs w:val="20"/>
+        </w:rPr>
+        <w:t>self</w:t>
+      </w:r>
+      <w:r>
+        <w:rPr>
+          <w:rFonts w:ascii="Courier New" w:eastAsia="Times New Roman" w:hAnsi="Courier New" w:cs="Courier New"/>
+          <w:color w:val="A9B7C6"/>
+          <w:sz w:val="20"/>
+          <w:szCs w:val="20"/>
+        </w:rPr>
+        <w:t>.LRT_Dir</w:t>
+      </w:r>
+      <w:proofErr w:type="spellEnd"/>
+      <w:r>
+        <w:rPr>
+          <w:rFonts w:ascii="Courier New" w:eastAsia="Times New Roman" w:hAnsi="Courier New" w:cs="Courier New"/>
+          <w:color w:val="A9B7C6"/>
+          <w:sz w:val="20"/>
+          <w:szCs w:val="20"/>
+        </w:rPr>
+        <w:t xml:space="preserve"> = </w:t>
+      </w:r>
+      <w:proofErr w:type="spellStart"/>
+      <w:r>
+        <w:rPr>
+          <w:rFonts w:ascii="Courier New" w:eastAsia="Times New Roman" w:hAnsi="Courier New" w:cs="Courier New"/>
+          <w:color w:val="A9B7C6"/>
+          <w:sz w:val="20"/>
+          <w:szCs w:val="20"/>
+        </w:rPr>
+        <w:t>lrt_options</w:t>
+      </w:r>
+      <w:proofErr w:type="spellEnd"/>
+      <w:r>
+        <w:rPr>
+          <w:rFonts w:ascii="Courier New" w:eastAsia="Times New Roman" w:hAnsi="Courier New" w:cs="Courier New"/>
+          <w:color w:val="A9B7C6"/>
+          <w:sz w:val="20"/>
+          <w:szCs w:val="20"/>
+        </w:rPr>
+        <w:t>[</w:t>
+      </w:r>
+      <w:r>
+        <w:rPr>
+          <w:rFonts w:ascii="Courier New" w:eastAsia="Times New Roman" w:hAnsi="Courier New" w:cs="Courier New"/>
+          <w:color w:val="8888C6"/>
+          <w:sz w:val="20"/>
+          <w:szCs w:val="20"/>
+        </w:rPr>
+        <w:t>str</w:t>
+      </w:r>
+      <w:r>
+        <w:rPr>
+          <w:rFonts w:ascii="Courier New" w:eastAsia="Times New Roman" w:hAnsi="Courier New" w:cs="Courier New"/>
+          <w:color w:val="A9B7C6"/>
+          <w:sz w:val="20"/>
+          <w:szCs w:val="20"/>
+        </w:rPr>
+        <w:t>(</w:t>
+      </w:r>
+      <w:proofErr w:type="spellStart"/>
+      <w:r>
+        <w:rPr>
+          <w:rFonts w:ascii="Courier New" w:eastAsia="Times New Roman" w:hAnsi="Courier New" w:cs="Courier New"/>
+          <w:color w:val="94558D"/>
+          <w:sz w:val="20"/>
+          <w:szCs w:val="20"/>
+        </w:rPr>
+        <w:t>self</w:t>
+      </w:r>
+      <w:r>
+        <w:rPr>
+          <w:rFonts w:ascii="Courier New" w:eastAsia="Times New Roman" w:hAnsi="Courier New" w:cs="Courier New"/>
+          <w:color w:val="A9B7C6"/>
+          <w:sz w:val="20"/>
+          <w:szCs w:val="20"/>
+        </w:rPr>
+        <w:t>.LRT_Orig</w:t>
+      </w:r>
+      <w:proofErr w:type="spellEnd"/>
+      <w:r>
+        <w:rPr>
+          <w:rFonts w:ascii="Courier New" w:eastAsia="Times New Roman" w:hAnsi="Courier New" w:cs="Courier New"/>
+          <w:color w:val="A9B7C6"/>
+          <w:sz w:val="20"/>
+          <w:szCs w:val="20"/>
+        </w:rPr>
+        <w:t>)]</w:t>
+      </w:r>
+    </w:p>
+    <w:p>
+      <w:pPr>
+        <w:shd w:val="clear" w:color="auto" w:fill="2B2B2B"/>
+        <w:tabs>
+          <w:tab w:val="left" w:pos="916"/>
+          <w:tab w:val="left" w:pos="1832"/>
+          <w:tab w:val="left" w:pos="2748"/>
+          <w:tab w:val="left" w:pos="3664"/>
+          <w:tab w:val="left" w:pos="4580"/>
+          <w:tab w:val="left" w:pos="5496"/>
+          <w:tab w:val="left" w:pos="6412"/>
+          <w:tab w:val="left" w:pos="7328"/>
+          <w:tab w:val="left" w:pos="8244"/>
+          <w:tab w:val="left" w:pos="9160"/>
+          <w:tab w:val="left" w:pos="10076"/>
+          <w:tab w:val="left" w:pos="10992"/>
+          <w:tab w:val="left" w:pos="11908"/>
+          <w:tab w:val="left" w:pos="12824"/>
+          <w:tab w:val="left" w:pos="13740"/>
+          <w:tab w:val="left" w:pos="14656"/>
+        </w:tabs>
+        <w:bidi w:val="0"/>
+        <w:rPr>
+          <w:rFonts w:ascii="Courier New" w:eastAsia="Times New Roman" w:hAnsi="Courier New" w:cs="Courier New"/>
+          <w:color w:val="A9B7C6"/>
+          <w:sz w:val="20"/>
+          <w:szCs w:val="20"/>
+        </w:rPr>
+      </w:pPr>
+    </w:p>
+    <w:p>
+      <w:pPr>
+        <w:rPr>
+          <w:b/>
+          <w:bCs/>
+        </w:rPr>
+      </w:pPr>
+    </w:p>
+    <w:p>
+      <w:pPr>
+        <w:rPr>
+          <w:rtl/>
+        </w:rPr>
+      </w:pPr>
+      <w:r>
+        <w:rPr>
+          <w:rFonts w:hint="cs"/>
+          <w:b/>
+          <w:bCs/>
+          <w:rtl/>
+        </w:rPr>
+        <w:t>סוג</w:t>
+      </w:r>
+    </w:p>
+    <w:p>
+      <w:pPr>
+        <w:rPr>
+          <w:rtl/>
+        </w:rPr>
+      </w:pPr>
+      <w:r>
+        <w:rPr>
+          <w:rFonts w:hint="cs"/>
+          <w:rtl/>
+        </w:rPr>
+        <w:t>מתודת בנייה</w:t>
+      </w:r>
+    </w:p>
+    <w:p>
+      <w:pPr>
+        <w:rPr>
+          <w:b/>
+          <w:bCs/>
+          <w:rtl/>
+        </w:rPr>
+      </w:pPr>
+    </w:p>
+    <w:p>
+      <w:pPr>
+        <w:rPr>
+          <w:rtl/>
+        </w:rPr>
+      </w:pPr>
+      <w:r>
+        <w:rPr>
+          <w:rFonts w:hint="cs"/>
+          <w:b/>
+          <w:bCs/>
+          <w:rtl/>
+        </w:rPr>
+        <w:t>תפקיד</w:t>
+      </w:r>
+    </w:p>
+    <w:p>
+      <w:pPr>
+        <w:rPr>
+          <w:rtl/>
+        </w:rPr>
+      </w:pPr>
+      <w:r>
+        <w:rPr>
+          <w:rFonts w:hint="cs"/>
+          <w:rtl/>
+        </w:rPr>
+        <w:t>המרת מאפיין כיוון רק"ל אשר מגיע כרשימה, למספר אשר מייצג את כיווני הרק"ל.</w:t>
+      </w:r>
+    </w:p>
+    <w:p>
+      <w:pPr>
+        <w:rPr>
+          <w:b/>
+          <w:bCs/>
+          <w:rtl/>
+        </w:rPr>
+      </w:pPr>
+    </w:p>
+    <w:p>
+      <w:pPr>
+        <w:rPr>
+          <w:b/>
+          <w:bCs/>
+          <w:rtl/>
+        </w:rPr>
+      </w:pPr>
+      <w:r>
+        <w:rPr>
+          <w:rFonts w:hint="cs"/>
+          <w:b/>
+          <w:bCs/>
+          <w:rtl/>
+        </w:rPr>
+        <w:t>אופן פעולת המתודה</w:t>
+      </w:r>
+    </w:p>
+    <w:p>
+      <w:pPr>
+        <w:rPr>
+          <w:rtl/>
+        </w:rPr>
+      </w:pPr>
+      <w:r>
+        <w:rPr>
+          <w:rFonts w:hint="cs"/>
+          <w:rtl/>
+        </w:rPr>
+        <w:t xml:space="preserve">המתודה הופכת את המאפיין למחרוזת אשר משמש כמפתח למספר המתאים. המתודה מכניסה את המספר המתאים למאפיין </w:t>
+      </w:r>
+      <w:proofErr w:type="spellStart"/>
+      <w:r>
+        <w:t>LRT_Dir</w:t>
+      </w:r>
+      <w:proofErr w:type="spellEnd"/>
+      <w:r>
+        <w:rPr>
+          <w:rFonts w:hint="cs"/>
+          <w:rtl/>
+        </w:rPr>
+        <w:t>.</w:t>
+      </w:r>
+    </w:p>
+    <w:p>
+      <w:pPr>
+        <w:rPr>
+          <w:rFonts w:hint="cs"/>
+          <w:rtl/>
+        </w:rPr>
+      </w:pPr>
+    </w:p>
+    <w:p>
+      <w:pPr>
+        <w:rPr>
+          <w:b/>
+          <w:bCs/>
+          <w:rtl/>
+        </w:rPr>
+      </w:pPr>
+    </w:p>
+    <w:p>
+      <w:pPr>
+        <w:rPr>
+          <w:b/>
+          <w:bCs/>
+          <w:rtl/>
+        </w:rPr>
+      </w:pPr>
     </w:p>
     <w:p>
       <w:pPr>
@@ -39268,7 +42370,7 @@
         <w:sz w:val="20"/>
       </w:rPr>
     </w:lvl>
-    <w:lvl w:ilvl="1" w:tplc="04090003" w:tentative="1">
+    <w:lvl w:ilvl="1" w:tplc="04090003">
       <w:start w:val="1"/>
       <w:numFmt w:val="bullet"/>
       <w:lvlText w:val="o"/>
@@ -39802,7 +42904,7 @@
   <w:style w:type="paragraph" w:default="1" w:styleId="Normal">
     <w:name w:val="Normal"/>
     <w:qFormat/>
-    <w:rsid w:val="00CC3077"/>
+    <w:rsid w:val="00241C56"/>
   </w:style>
   <w:style w:type="paragraph" w:styleId="Heading1">
     <w:name w:val="heading 1"/>
@@ -39863,6 +42965,7 @@
   <w:style w:type="character" w:default="1" w:styleId="DefaultParagraphFont">
     <w:name w:val="Default Paragraph Font"/>
     <w:uiPriority w:val="1"/>
+    <w:semiHidden/>
     <w:unhideWhenUsed/>
   </w:style>
   <w:style w:type="table" w:default="1" w:styleId="TableNormal">

</xml_diff>